<commit_message>
Checklist - FIrst commit
Added button and title
</commit_message>
<xml_diff>
--- a/Docs/Web.docx
+++ b/Docs/Web.docx
@@ -4124,7 +4124,7 @@
       <w:pPr>
         <w:rPr>
           <w:rFonts w:hint="default"/>
-          <w:lang w:val="en-US"/>
+          <w:lang w:val="en-IN"/>
         </w:rPr>
       </w:pPr>
       <w:r>
@@ -4134,8 +4134,6 @@
         </w:rPr>
         <w:t>Dot operator is said to be class seletor. Use the while representing style for class</w:t>
       </w:r>
-      <w:bookmarkStart w:id="24" w:name="_GoBack"/>
-      <w:bookmarkEnd w:id="24"/>
     </w:p>
     <w:p>
       <w:r>
@@ -4199,12 +4197,6 @@
       </w:r>
     </w:p>
     <w:p>
-      <w:pPr>
-        <w:rPr>
-          <w:rFonts w:hint="default"/>
-          <w:lang w:val="en-US"/>
-        </w:rPr>
-      </w:pPr>
       <w:r>
         <w:drawing>
           <wp:inline distT="0" distB="0" distL="114300" distR="114300">
@@ -4248,6 +4240,24 @@
           </wp:inline>
         </w:drawing>
       </w:r>
+    </w:p>
+    <w:p/>
+    <w:p>
+      <w:pPr>
+        <w:rPr>
+          <w:rFonts w:hint="default"/>
+          <w:lang w:val="en-IN"/>
+        </w:rPr>
+      </w:pPr>
+      <w:r>
+        <w:rPr>
+          <w:rFonts w:hint="default"/>
+          <w:lang w:val="en-IN"/>
+        </w:rPr>
+        <w:t>Asterick represents global selector</w:t>
+      </w:r>
+      <w:bookmarkStart w:id="24" w:name="_GoBack"/>
+      <w:bookmarkEnd w:id="24"/>
     </w:p>
     <w:p>
       <w:pPr>

</xml_diff>

<commit_message>
Added JS reference course
Udemy
</commit_message>
<xml_diff>
--- a/Docs/Web.docx
+++ b/Docs/Web.docx
@@ -4906,8 +4906,6 @@
           <w:lang w:val="en-IN"/>
         </w:rPr>
       </w:pPr>
-      <w:bookmarkStart w:id="24" w:name="_GoBack"/>
-      <w:bookmarkEnd w:id="24"/>
     </w:p>
     <w:p>
       <w:pPr>
@@ -4986,6 +4984,117 @@
           <w:bCs/>
           <w:i/>
           <w:iCs/>
+          <w:lang w:val="en-IN"/>
+        </w:rPr>
+      </w:pPr>
+    </w:p>
+    <w:p>
+      <w:pPr>
+        <w:pStyle w:val="5"/>
+        <w:bidi w:val="0"/>
+        <w:rPr>
+          <w:rFonts w:hint="default"/>
+          <w:lang w:val="en-IN"/>
+        </w:rPr>
+      </w:pPr>
+      <w:r>
+        <w:rPr>
+          <w:rFonts w:hint="default"/>
+          <w:lang w:val="en-IN"/>
+        </w:rPr>
+        <w:t>Property</w:t>
+      </w:r>
+    </w:p>
+    <w:p>
+      <w:pPr>
+        <w:pStyle w:val="6"/>
+        <w:bidi w:val="0"/>
+        <w:rPr>
+          <w:rFonts w:hint="default"/>
+          <w:lang w:val="en-IN"/>
+        </w:rPr>
+      </w:pPr>
+      <w:r>
+        <w:rPr>
+          <w:rFonts w:hint="default"/>
+          <w:lang w:val="en-IN"/>
+        </w:rPr>
+        <w:t>Transition property</w:t>
+      </w:r>
+    </w:p>
+    <w:p>
+      <w:pPr>
+        <w:rPr>
+          <w:rFonts w:hint="default"/>
+          <w:b/>
+          <w:bCs/>
+          <w:i/>
+          <w:iCs/>
+          <w:lang w:val="en-IN"/>
+        </w:rPr>
+      </w:pPr>
+      <w:r>
+        <w:rPr>
+          <w:rFonts w:hint="default"/>
+          <w:b/>
+          <w:bCs/>
+          <w:i/>
+          <w:iCs/>
+          <w:lang w:val="en-IN"/>
+        </w:rPr>
+        <w:t>element {</w:t>
+      </w:r>
+    </w:p>
+    <w:p>
+      <w:pPr>
+        <w:rPr>
+          <w:rFonts w:hint="default"/>
+          <w:b/>
+          <w:bCs/>
+          <w:i/>
+          <w:iCs/>
+          <w:lang w:val="en-IN"/>
+        </w:rPr>
+      </w:pPr>
+      <w:r>
+        <w:rPr>
+          <w:rFonts w:hint="default"/>
+          <w:b/>
+          <w:bCs/>
+          <w:i/>
+          <w:iCs/>
+          <w:lang w:val="en-IN"/>
+        </w:rPr>
+        <w:t xml:space="preserve">  transition: property duration timing-function delay;</w:t>
+      </w:r>
+    </w:p>
+    <w:p>
+      <w:pPr>
+        <w:rPr>
+          <w:rFonts w:hint="default"/>
+          <w:b/>
+          <w:bCs/>
+          <w:i/>
+          <w:iCs/>
+          <w:lang w:val="en-IN"/>
+        </w:rPr>
+      </w:pPr>
+      <w:r>
+        <w:rPr>
+          <w:rFonts w:hint="default"/>
+          <w:b/>
+          <w:bCs/>
+          <w:i/>
+          <w:iCs/>
+          <w:lang w:val="en-IN"/>
+        </w:rPr>
+        <w:t>}</w:t>
+      </w:r>
+    </w:p>
+    <w:p>
+      <w:pPr>
+        <w:rPr>
+          <w:rFonts w:hint="default"/>
           <w:lang w:val="en-IN"/>
         </w:rPr>
       </w:pPr>
@@ -6018,7 +6127,62 @@
           <w:rFonts w:hint="default"/>
           <w:lang w:val="en-IN"/>
         </w:rPr>
-        <w:t>Html emojis: https://www.w3schools.com/charsets/ref_emoji_smileys.asp</w:t>
+        <w:t xml:space="preserve">Html emojis: </w:t>
+      </w:r>
+      <w:r>
+        <w:rPr>
+          <w:rFonts w:hint="default"/>
+          <w:lang w:val="en-IN"/>
+        </w:rPr>
+        <w:fldChar w:fldCharType="begin"/>
+      </w:r>
+      <w:r>
+        <w:rPr>
+          <w:rFonts w:hint="default"/>
+          <w:lang w:val="en-IN"/>
+        </w:rPr>
+        <w:instrText xml:space="preserve"> HYPERLINK "https://www.w3schools.com/charsets/ref_emoji_smileys.asp" </w:instrText>
+      </w:r>
+      <w:r>
+        <w:rPr>
+          <w:rFonts w:hint="default"/>
+          <w:lang w:val="en-IN"/>
+        </w:rPr>
+        <w:fldChar w:fldCharType="separate"/>
+      </w:r>
+      <w:r>
+        <w:rPr>
+          <w:rStyle w:val="10"/>
+          <w:rFonts w:hint="default"/>
+          <w:lang w:val="en-IN"/>
+        </w:rPr>
+        <w:t>https://www.w3schools.com/charsets/ref_emoji_smileys.asp</w:t>
+      </w:r>
+      <w:r>
+        <w:rPr>
+          <w:rFonts w:hint="default"/>
+          <w:lang w:val="en-IN"/>
+        </w:rPr>
+        <w:fldChar w:fldCharType="end"/>
+      </w:r>
+    </w:p>
+    <w:p>
+      <w:pPr>
+        <w:numPr>
+          <w:ilvl w:val="0"/>
+          <w:numId w:val="1"/>
+        </w:numPr>
+        <w:rPr>
+          <w:rFonts w:hint="default"/>
+          <w:lang w:val="en-US"/>
+        </w:rPr>
+      </w:pPr>
+      <w:r>
+        <w:rPr>
+          <w:rFonts w:hint="default"/>
+          <w:lang w:val="en-US"/>
+        </w:rPr>
+        <w:t>https://developer.mozilla.org/en-US/docs/Web/CSS</w:t>
       </w:r>
     </w:p>
     <w:p>
@@ -6039,6 +6203,16 @@
         <w:t>JS</w:t>
       </w:r>
       <w:bookmarkEnd w:id="4"/>
+    </w:p>
+    <w:p>
+      <w:pPr>
+        <w:rPr>
+          <w:rFonts w:hint="default"/>
+          <w:lang w:val="en-IN"/>
+        </w:rPr>
+      </w:pPr>
+      <w:bookmarkStart w:id="24" w:name="_GoBack"/>
+      <w:bookmarkEnd w:id="24"/>
     </w:p>
     <w:p>
       <w:pPr>

</xml_diff>

<commit_message>
Reference files for JS learning
</commit_message>
<xml_diff>
--- a/Docs/Web.docx
+++ b/Docs/Web.docx
@@ -12,7 +12,7 @@
           <w:lang w:val="en-US"/>
         </w:rPr>
       </w:pPr>
-      <w:bookmarkStart w:id="0" w:name="_Toc592"/>
+      <w:bookmarkStart w:id="0" w:name="_Toc17381"/>
       <w:r>
         <w:rPr>
           <w:rFonts w:hint="default"/>
@@ -62,7 +62,7 @@
           <w:rFonts w:hint="default"/>
           <w:lang w:val="en-US"/>
         </w:rPr>
-        <w:instrText xml:space="preserve"> HYPERLINK \l _Toc592 </w:instrText>
+        <w:instrText xml:space="preserve"> HYPERLINK \l _Toc17381 </w:instrText>
       </w:r>
       <w:r>
         <w:rPr>
@@ -85,7 +85,7 @@
         <w:fldChar w:fldCharType="begin"/>
       </w:r>
       <w:r>
-        <w:instrText xml:space="preserve"> PAGEREF _Toc592 \h </w:instrText>
+        <w:instrText xml:space="preserve"> PAGEREF _Toc17381 \h </w:instrText>
       </w:r>
       <w:r>
         <w:fldChar w:fldCharType="separate"/>
@@ -123,7 +123,7 @@
           <w:rFonts w:hint="default"/>
           <w:lang w:val="en-US"/>
         </w:rPr>
-        <w:instrText xml:space="preserve"> HYPERLINK \l _Toc273 </w:instrText>
+        <w:instrText xml:space="preserve"> HYPERLINK \l _Toc3942 </w:instrText>
       </w:r>
       <w:r>
         <w:rPr>
@@ -146,13 +146,13 @@
         <w:fldChar w:fldCharType="begin"/>
       </w:r>
       <w:r>
-        <w:instrText xml:space="preserve"> PAGEREF _Toc273 \h </w:instrText>
+        <w:instrText xml:space="preserve"> PAGEREF _Toc3942 \h </w:instrText>
       </w:r>
       <w:r>
         <w:fldChar w:fldCharType="separate"/>
       </w:r>
       <w:r>
-        <w:t>2</w:t>
+        <w:t>1</w:t>
       </w:r>
       <w:r>
         <w:fldChar w:fldCharType="end"/>
@@ -184,7 +184,7 @@
           <w:rFonts w:hint="default"/>
           <w:lang w:val="en-US"/>
         </w:rPr>
-        <w:instrText xml:space="preserve"> HYPERLINK \l _Toc3556 </w:instrText>
+        <w:instrText xml:space="preserve"> HYPERLINK \l _Toc2084 </w:instrText>
       </w:r>
       <w:r>
         <w:rPr>
@@ -207,13 +207,13 @@
         <w:fldChar w:fldCharType="begin"/>
       </w:r>
       <w:r>
-        <w:instrText xml:space="preserve"> PAGEREF _Toc3556 \h </w:instrText>
+        <w:instrText xml:space="preserve"> PAGEREF _Toc2084 \h </w:instrText>
       </w:r>
       <w:r>
         <w:fldChar w:fldCharType="separate"/>
       </w:r>
       <w:r>
-        <w:t>2</w:t>
+        <w:t>1</w:t>
       </w:r>
       <w:r>
         <w:fldChar w:fldCharType="end"/>
@@ -245,7 +245,7 @@
           <w:rFonts w:hint="default"/>
           <w:lang w:val="en-US"/>
         </w:rPr>
-        <w:instrText xml:space="preserve"> HYPERLINK \l _Toc19988 </w:instrText>
+        <w:instrText xml:space="preserve"> HYPERLINK \l _Toc5142 </w:instrText>
       </w:r>
       <w:r>
         <w:rPr>
@@ -268,13 +268,13 @@
         <w:fldChar w:fldCharType="begin"/>
       </w:r>
       <w:r>
-        <w:instrText xml:space="preserve"> PAGEREF _Toc19988 \h </w:instrText>
+        <w:instrText xml:space="preserve"> PAGEREF _Toc5142 \h </w:instrText>
       </w:r>
       <w:r>
         <w:fldChar w:fldCharType="separate"/>
       </w:r>
       <w:r>
-        <w:t>3</w:t>
+        <w:t>2</w:t>
       </w:r>
       <w:r>
         <w:fldChar w:fldCharType="end"/>
@@ -306,7 +306,7 @@
           <w:rFonts w:hint="default"/>
           <w:lang w:val="en-US"/>
         </w:rPr>
-        <w:instrText xml:space="preserve"> HYPERLINK \l _Toc5051 </w:instrText>
+        <w:instrText xml:space="preserve"> HYPERLINK \l _Toc13804 </w:instrText>
       </w:r>
       <w:r>
         <w:rPr>
@@ -323,62 +323,19 @@
         <w:t>JS</w:t>
       </w:r>
       <w:r>
-        <w:drawing>
-          <wp:inline distT="0" distB="0" distL="114300" distR="114300">
-            <wp:extent cx="5266055" cy="2203450"/>
-            <wp:effectExtent l="0" t="0" r="10795" b="6350"/>
-            <wp:docPr id="23" name="Picture 1"/>
-            <wp:cNvGraphicFramePr>
-              <a:graphicFrameLocks xmlns:a="http://schemas.openxmlformats.org/drawingml/2006/main" noChangeAspect="1"/>
-            </wp:cNvGraphicFramePr>
-            <a:graphic xmlns:a="http://schemas.openxmlformats.org/drawingml/2006/main">
-              <a:graphicData uri="http://schemas.openxmlformats.org/drawingml/2006/picture">
-                <pic:pic xmlns:pic="http://schemas.openxmlformats.org/drawingml/2006/picture">
-                  <pic:nvPicPr>
-                    <pic:cNvPr id="23" name="Picture 1"/>
-                    <pic:cNvPicPr>
-                      <a:picLocks noChangeAspect="1"/>
-                    </pic:cNvPicPr>
-                  </pic:nvPicPr>
-                  <pic:blipFill>
-                    <a:blip r:embed="rId4"/>
-                    <a:stretch>
-                      <a:fillRect/>
-                    </a:stretch>
-                  </pic:blipFill>
-                  <pic:spPr>
-                    <a:xfrm>
-                      <a:off x="0" y="0"/>
-                      <a:ext cx="5266055" cy="2203450"/>
-                    </a:xfrm>
-                    <a:prstGeom prst="rect">
-                      <a:avLst/>
-                    </a:prstGeom>
-                    <a:noFill/>
-                    <a:ln>
-                      <a:noFill/>
-                    </a:ln>
-                  </pic:spPr>
-                </pic:pic>
-              </a:graphicData>
-            </a:graphic>
-          </wp:inline>
-        </w:drawing>
-      </w:r>
-      <w:r>
         <w:tab/>
       </w:r>
       <w:r>
         <w:fldChar w:fldCharType="begin"/>
       </w:r>
       <w:r>
-        <w:instrText xml:space="preserve"> PAGEREF _Toc5051 \h </w:instrText>
+        <w:instrText xml:space="preserve"> PAGEREF _Toc13804 \h </w:instrText>
       </w:r>
       <w:r>
         <w:fldChar w:fldCharType="separate"/>
       </w:r>
       <w:r>
-        <w:t>9</w:t>
+        <w:t>8</w:t>
       </w:r>
       <w:r>
         <w:fldChar w:fldCharType="end"/>
@@ -410,7 +367,7 @@
           <w:rFonts w:hint="default"/>
           <w:lang w:val="en-US"/>
         </w:rPr>
-        <w:instrText xml:space="preserve"> HYPERLINK \l _Toc16788 </w:instrText>
+        <w:instrText xml:space="preserve"> HYPERLINK \l _Toc18138 </w:instrText>
       </w:r>
       <w:r>
         <w:rPr>
@@ -433,7 +390,7 @@
         <w:fldChar w:fldCharType="begin"/>
       </w:r>
       <w:r>
-        <w:instrText xml:space="preserve"> PAGEREF _Toc16788 \h </w:instrText>
+        <w:instrText xml:space="preserve"> PAGEREF _Toc18138 \h </w:instrText>
       </w:r>
       <w:r>
         <w:fldChar w:fldCharType="separate"/>
@@ -471,7 +428,7 @@
           <w:rFonts w:hint="default"/>
           <w:lang w:val="en-US"/>
         </w:rPr>
-        <w:instrText xml:space="preserve"> HYPERLINK \l _Toc18250 </w:instrText>
+        <w:instrText xml:space="preserve"> HYPERLINK \l _Toc6772 </w:instrText>
       </w:r>
       <w:r>
         <w:rPr>
@@ -494,7 +451,7 @@
         <w:fldChar w:fldCharType="begin"/>
       </w:r>
       <w:r>
-        <w:instrText xml:space="preserve"> PAGEREF _Toc18250 \h </w:instrText>
+        <w:instrText xml:space="preserve"> PAGEREF _Toc6772 \h </w:instrText>
       </w:r>
       <w:r>
         <w:fldChar w:fldCharType="separate"/>
@@ -532,7 +489,7 @@
           <w:rFonts w:hint="default"/>
           <w:lang w:val="en-US"/>
         </w:rPr>
-        <w:instrText xml:space="preserve"> HYPERLINK \l _Toc9554 </w:instrText>
+        <w:instrText xml:space="preserve"> HYPERLINK \l _Toc3945 </w:instrText>
       </w:r>
       <w:r>
         <w:rPr>
@@ -555,13 +512,13 @@
         <w:fldChar w:fldCharType="begin"/>
       </w:r>
       <w:r>
-        <w:instrText xml:space="preserve"> PAGEREF _Toc9554 \h </w:instrText>
+        <w:instrText xml:space="preserve"> PAGEREF _Toc3945 \h </w:instrText>
       </w:r>
       <w:r>
         <w:fldChar w:fldCharType="separate"/>
       </w:r>
       <w:r>
-        <w:t>13</w:t>
+        <w:t>12</w:t>
       </w:r>
       <w:r>
         <w:fldChar w:fldCharType="end"/>
@@ -593,7 +550,7 @@
           <w:rFonts w:hint="default"/>
           <w:lang w:val="en-US"/>
         </w:rPr>
-        <w:instrText xml:space="preserve"> HYPERLINK \l _Toc9970 </w:instrText>
+        <w:instrText xml:space="preserve"> HYPERLINK \l _Toc6253 </w:instrText>
       </w:r>
       <w:r>
         <w:rPr>
@@ -616,13 +573,13 @@
         <w:fldChar w:fldCharType="begin"/>
       </w:r>
       <w:r>
-        <w:instrText xml:space="preserve"> PAGEREF _Toc9970 \h </w:instrText>
+        <w:instrText xml:space="preserve"> PAGEREF _Toc6253 \h </w:instrText>
       </w:r>
       <w:r>
         <w:fldChar w:fldCharType="separate"/>
       </w:r>
       <w:r>
-        <w:t>13</w:t>
+        <w:t>12</w:t>
       </w:r>
       <w:r>
         <w:fldChar w:fldCharType="end"/>
@@ -654,7 +611,7 @@
           <w:rFonts w:hint="default"/>
           <w:lang w:val="en-US"/>
         </w:rPr>
-        <w:instrText xml:space="preserve"> HYPERLINK \l _Toc21342 </w:instrText>
+        <w:instrText xml:space="preserve"> HYPERLINK \l _Toc24615 </w:instrText>
       </w:r>
       <w:r>
         <w:rPr>
@@ -677,13 +634,13 @@
         <w:fldChar w:fldCharType="begin"/>
       </w:r>
       <w:r>
-        <w:instrText xml:space="preserve"> PAGEREF _Toc21342 \h </w:instrText>
+        <w:instrText xml:space="preserve"> PAGEREF _Toc24615 \h </w:instrText>
       </w:r>
       <w:r>
         <w:fldChar w:fldCharType="separate"/>
       </w:r>
       <w:r>
-        <w:t>13</w:t>
+        <w:t>12</w:t>
       </w:r>
       <w:r>
         <w:fldChar w:fldCharType="end"/>
@@ -715,7 +672,7 @@
           <w:rFonts w:hint="default"/>
           <w:lang w:val="en-US"/>
         </w:rPr>
-        <w:instrText xml:space="preserve"> HYPERLINK \l _Toc27874 </w:instrText>
+        <w:instrText xml:space="preserve"> HYPERLINK \l _Toc20826 </w:instrText>
       </w:r>
       <w:r>
         <w:rPr>
@@ -738,7 +695,7 @@
         <w:fldChar w:fldCharType="begin"/>
       </w:r>
       <w:r>
-        <w:instrText xml:space="preserve"> PAGEREF _Toc27874 \h </w:instrText>
+        <w:instrText xml:space="preserve"> PAGEREF _Toc20826 \h </w:instrText>
       </w:r>
       <w:r>
         <w:fldChar w:fldCharType="separate"/>
@@ -776,7 +733,7 @@
           <w:rFonts w:hint="default"/>
           <w:lang w:val="en-US"/>
         </w:rPr>
-        <w:instrText xml:space="preserve"> HYPERLINK \l _Toc27626 </w:instrText>
+        <w:instrText xml:space="preserve"> HYPERLINK \l _Toc4747 </w:instrText>
       </w:r>
       <w:r>
         <w:rPr>
@@ -799,7 +756,7 @@
         <w:fldChar w:fldCharType="begin"/>
       </w:r>
       <w:r>
-        <w:instrText xml:space="preserve"> PAGEREF _Toc27626 \h </w:instrText>
+        <w:instrText xml:space="preserve"> PAGEREF _Toc4747 \h </w:instrText>
       </w:r>
       <w:r>
         <w:fldChar w:fldCharType="separate"/>
@@ -837,7 +794,7 @@
           <w:rFonts w:hint="default"/>
           <w:lang w:val="en-US"/>
         </w:rPr>
-        <w:instrText xml:space="preserve"> HYPERLINK \l _Toc21575 </w:instrText>
+        <w:instrText xml:space="preserve"> HYPERLINK \l _Toc1743 </w:instrText>
       </w:r>
       <w:r>
         <w:rPr>
@@ -860,13 +817,13 @@
         <w:fldChar w:fldCharType="begin"/>
       </w:r>
       <w:r>
-        <w:instrText xml:space="preserve"> PAGEREF _Toc21575 \h </w:instrText>
+        <w:instrText xml:space="preserve"> PAGEREF _Toc1743 \h </w:instrText>
       </w:r>
       <w:r>
         <w:fldChar w:fldCharType="separate"/>
       </w:r>
       <w:r>
-        <w:t>15</w:t>
+        <w:t>14</w:t>
       </w:r>
       <w:r>
         <w:fldChar w:fldCharType="end"/>
@@ -898,7 +855,7 @@
           <w:rFonts w:hint="default"/>
           <w:lang w:val="en-US"/>
         </w:rPr>
-        <w:instrText xml:space="preserve"> HYPERLINK \l _Toc21061 </w:instrText>
+        <w:instrText xml:space="preserve"> HYPERLINK \l _Toc24553 </w:instrText>
       </w:r>
       <w:r>
         <w:rPr>
@@ -921,7 +878,7 @@
         <w:fldChar w:fldCharType="begin"/>
       </w:r>
       <w:r>
-        <w:instrText xml:space="preserve"> PAGEREF _Toc21061 \h </w:instrText>
+        <w:instrText xml:space="preserve"> PAGEREF _Toc24553 \h </w:instrText>
       </w:r>
       <w:r>
         <w:fldChar w:fldCharType="separate"/>
@@ -959,7 +916,7 @@
           <w:rFonts w:hint="default"/>
           <w:lang w:val="en-US"/>
         </w:rPr>
-        <w:instrText xml:space="preserve"> HYPERLINK \l _Toc15544 </w:instrText>
+        <w:instrText xml:space="preserve"> HYPERLINK \l _Toc23193 </w:instrText>
       </w:r>
       <w:r>
         <w:rPr>
@@ -982,7 +939,7 @@
         <w:fldChar w:fldCharType="begin"/>
       </w:r>
       <w:r>
-        <w:instrText xml:space="preserve"> PAGEREF _Toc15544 \h </w:instrText>
+        <w:instrText xml:space="preserve"> PAGEREF _Toc23193 \h </w:instrText>
       </w:r>
       <w:r>
         <w:fldChar w:fldCharType="separate"/>
@@ -1020,7 +977,7 @@
           <w:rFonts w:hint="default"/>
           <w:lang w:val="en-US"/>
         </w:rPr>
-        <w:instrText xml:space="preserve"> HYPERLINK \l _Toc29452 </w:instrText>
+        <w:instrText xml:space="preserve"> HYPERLINK \l _Toc8578 </w:instrText>
       </w:r>
       <w:r>
         <w:rPr>
@@ -1043,13 +1000,13 @@
         <w:fldChar w:fldCharType="begin"/>
       </w:r>
       <w:r>
-        <w:instrText xml:space="preserve"> PAGEREF _Toc29452 \h </w:instrText>
+        <w:instrText xml:space="preserve"> PAGEREF _Toc8578 \h </w:instrText>
       </w:r>
       <w:r>
         <w:fldChar w:fldCharType="separate"/>
       </w:r>
       <w:r>
-        <w:t>21</w:t>
+        <w:t>20</w:t>
       </w:r>
       <w:r>
         <w:fldChar w:fldCharType="end"/>
@@ -1081,7 +1038,7 @@
           <w:rFonts w:hint="default"/>
           <w:lang w:val="en-US"/>
         </w:rPr>
-        <w:instrText xml:space="preserve"> HYPERLINK \l _Toc17978 </w:instrText>
+        <w:instrText xml:space="preserve"> HYPERLINK \l _Toc3343 </w:instrText>
       </w:r>
       <w:r>
         <w:rPr>
@@ -1104,13 +1061,13 @@
         <w:fldChar w:fldCharType="begin"/>
       </w:r>
       <w:r>
-        <w:instrText xml:space="preserve"> PAGEREF _Toc17978 \h </w:instrText>
+        <w:instrText xml:space="preserve"> PAGEREF _Toc3343 \h </w:instrText>
       </w:r>
       <w:r>
         <w:fldChar w:fldCharType="separate"/>
       </w:r>
       <w:r>
-        <w:t>21</w:t>
+        <w:t>20</w:t>
       </w:r>
       <w:r>
         <w:fldChar w:fldCharType="end"/>
@@ -1142,7 +1099,7 @@
           <w:rFonts w:hint="default"/>
           <w:lang w:val="en-US"/>
         </w:rPr>
-        <w:instrText xml:space="preserve"> HYPERLINK \l _Toc9372 </w:instrText>
+        <w:instrText xml:space="preserve"> HYPERLINK \l _Toc6652 </w:instrText>
       </w:r>
       <w:r>
         <w:rPr>
@@ -1165,13 +1122,13 @@
         <w:fldChar w:fldCharType="begin"/>
       </w:r>
       <w:r>
-        <w:instrText xml:space="preserve"> PAGEREF _Toc9372 \h </w:instrText>
+        <w:instrText xml:space="preserve"> PAGEREF _Toc6652 \h </w:instrText>
       </w:r>
       <w:r>
         <w:fldChar w:fldCharType="separate"/>
       </w:r>
       <w:r>
-        <w:t>21</w:t>
+        <w:t>20</w:t>
       </w:r>
       <w:r>
         <w:fldChar w:fldCharType="end"/>
@@ -1203,7 +1160,7 @@
           <w:rFonts w:hint="default"/>
           <w:lang w:val="en-US"/>
         </w:rPr>
-        <w:instrText xml:space="preserve"> HYPERLINK \l _Toc4706 </w:instrText>
+        <w:instrText xml:space="preserve"> HYPERLINK \l _Toc4906 </w:instrText>
       </w:r>
       <w:r>
         <w:rPr>
@@ -1226,13 +1183,13 @@
         <w:fldChar w:fldCharType="begin"/>
       </w:r>
       <w:r>
-        <w:instrText xml:space="preserve"> PAGEREF _Toc4706 \h </w:instrText>
+        <w:instrText xml:space="preserve"> PAGEREF _Toc4906 \h </w:instrText>
       </w:r>
       <w:r>
         <w:fldChar w:fldCharType="separate"/>
       </w:r>
       <w:r>
-        <w:t>21</w:t>
+        <w:t>20</w:t>
       </w:r>
       <w:r>
         <w:fldChar w:fldCharType="end"/>
@@ -1264,7 +1221,7 @@
           <w:rFonts w:hint="default"/>
           <w:lang w:val="en-US"/>
         </w:rPr>
-        <w:instrText xml:space="preserve"> HYPERLINK \l _Toc15422 </w:instrText>
+        <w:instrText xml:space="preserve"> HYPERLINK \l _Toc23474 </w:instrText>
       </w:r>
       <w:r>
         <w:rPr>
@@ -1287,13 +1244,13 @@
         <w:fldChar w:fldCharType="begin"/>
       </w:r>
       <w:r>
-        <w:instrText xml:space="preserve"> PAGEREF _Toc15422 \h </w:instrText>
+        <w:instrText xml:space="preserve"> PAGEREF _Toc23474 \h </w:instrText>
       </w:r>
       <w:r>
         <w:fldChar w:fldCharType="separate"/>
       </w:r>
       <w:r>
-        <w:t>21</w:t>
+        <w:t>20</w:t>
       </w:r>
       <w:r>
         <w:fldChar w:fldCharType="end"/>
@@ -1325,7 +1282,7 @@
           <w:rFonts w:hint="default"/>
           <w:lang w:val="en-US"/>
         </w:rPr>
-        <w:instrText xml:space="preserve"> HYPERLINK \l _Toc31563 </w:instrText>
+        <w:instrText xml:space="preserve"> HYPERLINK \l _Toc27152 </w:instrText>
       </w:r>
       <w:r>
         <w:rPr>
@@ -1348,13 +1305,13 @@
         <w:fldChar w:fldCharType="begin"/>
       </w:r>
       <w:r>
-        <w:instrText xml:space="preserve"> PAGEREF _Toc31563 \h </w:instrText>
+        <w:instrText xml:space="preserve"> PAGEREF _Toc27152 \h </w:instrText>
       </w:r>
       <w:r>
         <w:fldChar w:fldCharType="separate"/>
       </w:r>
       <w:r>
-        <w:t>21</w:t>
+        <w:t>20</w:t>
       </w:r>
       <w:r>
         <w:fldChar w:fldCharType="end"/>
@@ -1386,7 +1343,7 @@
           <w:rFonts w:hint="default"/>
           <w:lang w:val="en-US"/>
         </w:rPr>
-        <w:instrText xml:space="preserve"> HYPERLINK \l _Toc1460 </w:instrText>
+        <w:instrText xml:space="preserve"> HYPERLINK \l _Toc14979 </w:instrText>
       </w:r>
       <w:r>
         <w:rPr>
@@ -1409,13 +1366,13 @@
         <w:fldChar w:fldCharType="begin"/>
       </w:r>
       <w:r>
-        <w:instrText xml:space="preserve"> PAGEREF _Toc1460 \h </w:instrText>
+        <w:instrText xml:space="preserve"> PAGEREF _Toc14979 \h </w:instrText>
       </w:r>
       <w:r>
         <w:fldChar w:fldCharType="separate"/>
       </w:r>
       <w:r>
-        <w:t>21</w:t>
+        <w:t>20</w:t>
       </w:r>
       <w:r>
         <w:fldChar w:fldCharType="end"/>
@@ -1447,7 +1404,7 @@
           <w:rFonts w:hint="default"/>
           <w:lang w:val="en-US"/>
         </w:rPr>
-        <w:instrText xml:space="preserve"> HYPERLINK \l _Toc22398 </w:instrText>
+        <w:instrText xml:space="preserve"> HYPERLINK \l _Toc31794 </w:instrText>
       </w:r>
       <w:r>
         <w:rPr>
@@ -1470,13 +1427,13 @@
         <w:fldChar w:fldCharType="begin"/>
       </w:r>
       <w:r>
-        <w:instrText xml:space="preserve"> PAGEREF _Toc22398 \h </w:instrText>
+        <w:instrText xml:space="preserve"> PAGEREF _Toc31794 \h </w:instrText>
       </w:r>
       <w:r>
         <w:fldChar w:fldCharType="separate"/>
       </w:r>
       <w:r>
-        <w:t>21</w:t>
+        <w:t>20</w:t>
       </w:r>
       <w:r>
         <w:fldChar w:fldCharType="end"/>
@@ -1508,7 +1465,7 @@
           <w:rFonts w:hint="default"/>
           <w:lang w:val="en-US"/>
         </w:rPr>
-        <w:instrText xml:space="preserve"> HYPERLINK \l _Toc30720 </w:instrText>
+        <w:instrText xml:space="preserve"> HYPERLINK \l _Toc27905 </w:instrText>
       </w:r>
       <w:r>
         <w:rPr>
@@ -1531,13 +1488,13 @@
         <w:fldChar w:fldCharType="begin"/>
       </w:r>
       <w:r>
-        <w:instrText xml:space="preserve"> PAGEREF _Toc30720 \h </w:instrText>
+        <w:instrText xml:space="preserve"> PAGEREF _Toc27905 \h </w:instrText>
       </w:r>
       <w:r>
         <w:fldChar w:fldCharType="separate"/>
       </w:r>
       <w:r>
-        <w:t>21</w:t>
+        <w:t>20</w:t>
       </w:r>
       <w:r>
         <w:fldChar w:fldCharType="end"/>
@@ -1582,7 +1539,7 @@
           <w:lang w:val="en-IN"/>
         </w:rPr>
       </w:pPr>
-      <w:bookmarkStart w:id="1" w:name="_Toc273"/>
+      <w:bookmarkStart w:id="1" w:name="_Toc3942"/>
       <w:r>
         <w:rPr>
           <w:rFonts w:hint="default"/>
@@ -1601,7 +1558,7 @@
           <w:lang w:val="en-IN"/>
         </w:rPr>
       </w:pPr>
-      <w:bookmarkStart w:id="2" w:name="_Toc3556"/>
+      <w:bookmarkStart w:id="2" w:name="_Toc2084"/>
       <w:r>
         <w:rPr>
           <w:rFonts w:hint="default"/>
@@ -1631,7 +1588,7 @@
                     </pic:cNvPicPr>
                   </pic:nvPicPr>
                   <pic:blipFill>
-                    <a:blip r:embed="rId5"/>
+                    <a:blip r:embed="rId4"/>
                     <a:stretch>
                       <a:fillRect/>
                     </a:stretch>
@@ -1694,7 +1651,7 @@
                     </pic:cNvPicPr>
                   </pic:nvPicPr>
                   <pic:blipFill>
-                    <a:blip r:embed="rId6"/>
+                    <a:blip r:embed="rId5"/>
                     <a:stretch>
                       <a:fillRect/>
                     </a:stretch>
@@ -1967,7 +1924,7 @@
           <w:lang w:val="en-IN"/>
         </w:rPr>
       </w:pPr>
-      <w:bookmarkStart w:id="3" w:name="_Toc19988"/>
+      <w:bookmarkStart w:id="3" w:name="_Toc5142"/>
       <w:r>
         <w:rPr>
           <w:rFonts w:hint="default"/>
@@ -1997,7 +1954,7 @@
                     </pic:cNvPicPr>
                   </pic:nvPicPr>
                   <pic:blipFill>
-                    <a:blip r:embed="rId7"/>
+                    <a:blip r:embed="rId6"/>
                     <a:stretch>
                       <a:fillRect/>
                     </a:stretch>
@@ -2043,7 +2000,7 @@
                     </pic:cNvPicPr>
                   </pic:nvPicPr>
                   <pic:blipFill>
-                    <a:blip r:embed="rId8"/>
+                    <a:blip r:embed="rId7"/>
                     <a:stretch>
                       <a:fillRect/>
                     </a:stretch>
@@ -4133,7 +4090,7 @@
                     </pic:cNvPicPr>
                   </pic:nvPicPr>
                   <pic:blipFill>
-                    <a:blip r:embed="rId9"/>
+                    <a:blip r:embed="rId8"/>
                     <a:stretch>
                       <a:fillRect/>
                     </a:stretch>
@@ -4194,7 +4151,7 @@
                     </pic:cNvPicPr>
                   </pic:nvPicPr>
                   <pic:blipFill>
-                    <a:blip r:embed="rId10"/>
+                    <a:blip r:embed="rId9"/>
                     <a:stretch>
                       <a:fillRect/>
                     </a:stretch>
@@ -4404,7 +4361,7 @@
                     </pic:cNvPicPr>
                   </pic:nvPicPr>
                   <pic:blipFill>
-                    <a:blip r:embed="rId11"/>
+                    <a:blip r:embed="rId10"/>
                     <a:stretch>
                       <a:fillRect/>
                     </a:stretch>
@@ -4508,7 +4465,7 @@
                     </pic:cNvPicPr>
                   </pic:nvPicPr>
                   <pic:blipFill>
-                    <a:blip r:embed="rId12"/>
+                    <a:blip r:embed="rId11"/>
                     <a:stretch>
                       <a:fillRect/>
                     </a:stretch>
@@ -5187,7 +5144,7 @@
                     </pic:cNvPicPr>
                   </pic:nvPicPr>
                   <pic:blipFill>
-                    <a:blip r:embed="rId13"/>
+                    <a:blip r:embed="rId12"/>
                     <a:stretch>
                       <a:fillRect/>
                     </a:stretch>
@@ -6023,7 +5980,7 @@
                     </pic:cNvPicPr>
                   </pic:nvPicPr>
                   <pic:blipFill>
-                    <a:blip r:embed="rId14"/>
+                    <a:blip r:embed="rId13"/>
                     <a:stretch>
                       <a:fillRect/>
                     </a:stretch>
@@ -6237,7 +6194,7 @@
           <w:lang w:val="en-IN"/>
         </w:rPr>
       </w:pPr>
-      <w:bookmarkStart w:id="4" w:name="_Toc5051"/>
+      <w:bookmarkStart w:id="4" w:name="_Toc13804"/>
       <w:r>
         <w:rPr>
           <w:rFonts w:hint="default"/>
@@ -6245,6 +6202,7 @@
         </w:rPr>
         <w:t>JS</w:t>
       </w:r>
+      <w:bookmarkEnd w:id="4"/>
     </w:p>
     <w:p>
       <w:pPr>
@@ -6289,7 +6247,7 @@
                     </pic:cNvPicPr>
                   </pic:nvPicPr>
                   <pic:blipFill>
-                    <a:blip r:embed="rId4"/>
+                    <a:blip r:embed="rId14"/>
                     <a:stretch>
                       <a:fillRect/>
                     </a:stretch>
@@ -6314,7 +6272,190 @@
         </w:drawing>
       </w:r>
     </w:p>
-    <w:bookmarkEnd w:id="4"/>
+    <w:p>
+      <w:pPr>
+        <w:pStyle w:val="5"/>
+        <w:bidi w:val="0"/>
+        <w:rPr>
+          <w:rFonts w:hint="default"/>
+          <w:lang w:val="en-US"/>
+        </w:rPr>
+      </w:pPr>
+      <w:r>
+        <w:rPr>
+          <w:rFonts w:hint="default"/>
+          <w:lang w:val="en-US"/>
+        </w:rPr>
+        <w:t>Strict mode</w:t>
+      </w:r>
+    </w:p>
+    <w:p>
+      <w:pPr>
+        <w:rPr>
+          <w:rFonts w:hint="default"/>
+          <w:lang w:val="en-US"/>
+        </w:rPr>
+      </w:pPr>
+      <w:r>
+        <w:rPr>
+          <w:rFonts w:hint="default"/>
+          <w:lang w:val="en-US"/>
+        </w:rPr>
+        <w:t xml:space="preserve">The "use strict"; directive is used in JavaScript to enable strict mode, which helps catch common coding errors and prevents the use of certain error-prone features. </w:t>
+      </w:r>
+    </w:p>
+    <w:p>
+      <w:pPr>
+        <w:rPr>
+          <w:rFonts w:hint="default"/>
+          <w:lang w:val="en-US"/>
+        </w:rPr>
+      </w:pPr>
+    </w:p>
+    <w:p>
+      <w:pPr>
+        <w:rPr>
+          <w:rFonts w:hint="default"/>
+          <w:i/>
+          <w:iCs/>
+          <w:lang w:val="en-US"/>
+        </w:rPr>
+      </w:pPr>
+      <w:r>
+        <w:rPr>
+          <w:rFonts w:hint="default"/>
+          <w:i/>
+          <w:iCs/>
+          <w:lang w:val="en-US"/>
+        </w:rPr>
+        <w:t>function myFunction() {</w:t>
+      </w:r>
+    </w:p>
+    <w:p>
+      <w:pPr>
+        <w:rPr>
+          <w:rFonts w:hint="default"/>
+          <w:i/>
+          <w:iCs/>
+          <w:lang w:val="en-US"/>
+        </w:rPr>
+      </w:pPr>
+      <w:r>
+        <w:rPr>
+          <w:rFonts w:hint="default"/>
+          <w:i/>
+          <w:iCs/>
+          <w:lang w:val="en-US"/>
+        </w:rPr>
+        <w:t xml:space="preserve">    "use strict";</w:t>
+      </w:r>
+    </w:p>
+    <w:p>
+      <w:pPr>
+        <w:rPr>
+          <w:rFonts w:hint="default"/>
+          <w:i/>
+          <w:iCs/>
+          <w:lang w:val="en-US"/>
+        </w:rPr>
+      </w:pPr>
+      <w:r>
+        <w:rPr>
+          <w:rFonts w:hint="default"/>
+          <w:i/>
+          <w:iCs/>
+          <w:lang w:val="en-US"/>
+        </w:rPr>
+        <w:t xml:space="preserve">    // The strict mode rules apply only to the code within this function.</w:t>
+      </w:r>
+    </w:p>
+    <w:p>
+      <w:pPr>
+        <w:rPr>
+          <w:rFonts w:hint="default"/>
+          <w:i/>
+          <w:iCs/>
+          <w:lang w:val="en-US"/>
+        </w:rPr>
+      </w:pPr>
+    </w:p>
+    <w:p>
+      <w:pPr>
+        <w:rPr>
+          <w:rFonts w:hint="default"/>
+          <w:i/>
+          <w:iCs/>
+          <w:lang w:val="en-US"/>
+        </w:rPr>
+      </w:pPr>
+      <w:r>
+        <w:rPr>
+          <w:rFonts w:hint="default"/>
+          <w:i/>
+          <w:iCs/>
+          <w:lang w:val="en-US"/>
+        </w:rPr>
+        <w:t xml:space="preserve">    // Your code here</w:t>
+      </w:r>
+    </w:p>
+    <w:p>
+      <w:pPr>
+        <w:rPr>
+          <w:rFonts w:hint="default"/>
+          <w:i/>
+          <w:iCs/>
+          <w:lang w:val="en-US"/>
+        </w:rPr>
+      </w:pPr>
+      <w:r>
+        <w:rPr>
+          <w:rFonts w:hint="default"/>
+          <w:i/>
+          <w:iCs/>
+          <w:lang w:val="en-US"/>
+        </w:rPr>
+        <w:t xml:space="preserve">    var x = 10;</w:t>
+      </w:r>
+    </w:p>
+    <w:p>
+      <w:pPr>
+        <w:ind w:firstLine="220"/>
+        <w:rPr>
+          <w:rFonts w:hint="default"/>
+          <w:i/>
+          <w:iCs/>
+          <w:lang w:val="en-US"/>
+        </w:rPr>
+      </w:pPr>
+      <w:r>
+        <w:rPr>
+          <w:rFonts w:hint="default"/>
+          <w:i/>
+          <w:iCs/>
+          <w:lang w:val="en-US"/>
+        </w:rPr>
+        <w:t>console.log(x);</w:t>
+      </w:r>
+    </w:p>
+    <w:p>
+      <w:pPr>
+        <w:rPr>
+          <w:rFonts w:hint="default"/>
+          <w:i/>
+          <w:iCs/>
+          <w:lang w:val="en-US"/>
+        </w:rPr>
+      </w:pPr>
+      <w:r>
+        <w:rPr>
+          <w:rFonts w:hint="default"/>
+          <w:i/>
+          <w:iCs/>
+          <w:lang w:val="en-US"/>
+        </w:rPr>
+        <w:t>}</w:t>
+      </w:r>
+    </w:p>
     <w:p>
       <w:pPr>
         <w:pStyle w:val="5"/>
@@ -7530,7 +7671,6 @@
           <w:lang w:val="en-IN"/>
         </w:rPr>
       </w:pPr>
-      <w:bookmarkStart w:id="24" w:name="_GoBack"/>
       <w:r>
         <w:drawing>
           <wp:inline distT="0" distB="0" distL="114300" distR="114300">
@@ -7574,6 +7714,237 @@
           </wp:inline>
         </w:drawing>
       </w:r>
+    </w:p>
+    <w:p>
+      <w:pPr>
+        <w:pStyle w:val="5"/>
+        <w:bidi w:val="0"/>
+        <w:rPr>
+          <w:rFonts w:hint="default"/>
+          <w:lang w:val="en-US"/>
+        </w:rPr>
+      </w:pPr>
+      <w:bookmarkStart w:id="5" w:name="_Toc18138"/>
+      <w:r>
+        <w:rPr>
+          <w:rFonts w:hint="default"/>
+          <w:lang w:val="en-US"/>
+        </w:rPr>
+        <w:t>Function</w:t>
+      </w:r>
+    </w:p>
+    <w:p>
+      <w:pPr>
+        <w:rPr>
+          <w:rFonts w:hint="default"/>
+          <w:b/>
+          <w:bCs/>
+          <w:i/>
+          <w:iCs/>
+          <w:color w:val="C00000"/>
+          <w:lang w:val="en-US"/>
+        </w:rPr>
+      </w:pPr>
+      <w:r>
+        <w:rPr>
+          <w:rFonts w:hint="default"/>
+          <w:b/>
+          <w:bCs/>
+          <w:i/>
+          <w:iCs/>
+          <w:color w:val="C00000"/>
+          <w:lang w:val="en-US"/>
+        </w:rPr>
+        <w:t>function logger(){}</w:t>
+      </w:r>
+    </w:p>
+    <w:p>
+      <w:pPr>
+        <w:rPr>
+          <w:rFonts w:hint="default"/>
+          <w:b/>
+          <w:bCs/>
+          <w:i/>
+          <w:iCs/>
+          <w:color w:val="C00000"/>
+          <w:lang w:val="en-US"/>
+        </w:rPr>
+      </w:pPr>
+      <w:r>
+        <w:rPr>
+          <w:rFonts w:hint="default"/>
+          <w:b/>
+          <w:bCs/>
+          <w:i/>
+          <w:iCs/>
+          <w:color w:val="C00000"/>
+          <w:lang w:val="en-US"/>
+        </w:rPr>
+        <w:t>function sum(input1,input2){}</w:t>
+      </w:r>
+    </w:p>
+    <w:p>
+      <w:pPr>
+        <w:rPr>
+          <w:rStyle w:val="19"/>
+          <w:rFonts w:hint="default"/>
+          <w:lang w:val="en-US"/>
+        </w:rPr>
+      </w:pPr>
+    </w:p>
+    <w:p>
+      <w:pPr>
+        <w:pStyle w:val="6"/>
+        <w:bidi w:val="0"/>
+        <w:rPr>
+          <w:rFonts w:hint="default"/>
+          <w:lang w:val="en-US"/>
+        </w:rPr>
+      </w:pPr>
+      <w:r>
+        <w:rPr>
+          <w:rFonts w:hint="default"/>
+          <w:lang w:val="en-US"/>
+        </w:rPr>
+        <w:t xml:space="preserve">Function expression </w:t>
+      </w:r>
+    </w:p>
+    <w:p>
+      <w:pPr>
+        <w:rPr>
+          <w:rFonts w:hint="default"/>
+          <w:lang w:val="en-US"/>
+        </w:rPr>
+      </w:pPr>
+    </w:p>
+    <w:p>
+      <w:pPr>
+        <w:rPr>
+          <w:rFonts w:hint="default"/>
+          <w:b/>
+          <w:bCs/>
+          <w:i/>
+          <w:iCs/>
+          <w:color w:val="C00000"/>
+          <w:lang w:val="en-US"/>
+        </w:rPr>
+      </w:pPr>
+      <w:r>
+        <w:rPr>
+          <w:rFonts w:hint="default"/>
+          <w:b/>
+          <w:bCs/>
+          <w:i/>
+          <w:iCs/>
+          <w:color w:val="C00000"/>
+          <w:lang w:val="en-US"/>
+        </w:rPr>
+        <w:t>const sum = function (input1,input2){</w:t>
+      </w:r>
+    </w:p>
+    <w:p>
+      <w:pPr>
+        <w:rPr>
+          <w:rFonts w:hint="default"/>
+          <w:b/>
+          <w:bCs/>
+          <w:i/>
+          <w:iCs/>
+          <w:color w:val="C00000"/>
+          <w:lang w:val="en-US"/>
+        </w:rPr>
+      </w:pPr>
+      <w:r>
+        <w:rPr>
+          <w:rFonts w:hint="default"/>
+          <w:b/>
+          <w:bCs/>
+          <w:i/>
+          <w:iCs/>
+          <w:color w:val="C00000"/>
+          <w:lang w:val="en-US"/>
+        </w:rPr>
+        <w:t>return input1+input2;</w:t>
+      </w:r>
+    </w:p>
+    <w:p>
+      <w:pPr>
+        <w:rPr>
+          <w:rFonts w:hint="default"/>
+          <w:b/>
+          <w:bCs/>
+          <w:i/>
+          <w:iCs/>
+          <w:color w:val="C00000"/>
+          <w:lang w:val="en-US"/>
+        </w:rPr>
+      </w:pPr>
+      <w:r>
+        <w:rPr>
+          <w:rFonts w:hint="default"/>
+          <w:b/>
+          <w:bCs/>
+          <w:i/>
+          <w:iCs/>
+          <w:color w:val="C00000"/>
+          <w:lang w:val="en-US"/>
+        </w:rPr>
+        <w:t>}</w:t>
+      </w:r>
+    </w:p>
+    <w:p>
+      <w:pPr>
+        <w:rPr>
+          <w:rFonts w:hint="default"/>
+          <w:b/>
+          <w:bCs/>
+          <w:i/>
+          <w:iCs/>
+          <w:color w:val="C00000"/>
+          <w:lang w:val="en-US"/>
+        </w:rPr>
+      </w:pPr>
+    </w:p>
+    <w:p>
+      <w:pPr>
+        <w:rPr>
+          <w:rFonts w:hint="default"/>
+          <w:lang w:val="en-US"/>
+        </w:rPr>
+      </w:pPr>
+      <w:r>
+        <w:rPr>
+          <w:rFonts w:hint="default"/>
+          <w:lang w:val="en-US"/>
+        </w:rPr>
+        <w:t>Call: sum(10,20);</w:t>
+      </w:r>
+    </w:p>
+    <w:p>
+      <w:pPr>
+        <w:pStyle w:val="6"/>
+        <w:bidi w:val="0"/>
+        <w:rPr>
+          <w:rFonts w:hint="default"/>
+          <w:lang w:val="en-US"/>
+        </w:rPr>
+      </w:pPr>
+      <w:r>
+        <w:rPr>
+          <w:rFonts w:hint="default"/>
+          <w:lang w:val="en-US"/>
+        </w:rPr>
+        <w:t>Arrow function</w:t>
+      </w:r>
+    </w:p>
+    <w:p>
+      <w:pPr>
+        <w:rPr>
+          <w:rFonts w:hint="default"/>
+          <w:lang w:val="en-US"/>
+        </w:rPr>
+      </w:pPr>
+      <w:bookmarkStart w:id="24" w:name="_GoBack"/>
       <w:bookmarkEnd w:id="24"/>
     </w:p>
     <w:p>
@@ -7585,7 +7956,6 @@
           <w:lang w:val="en-IN"/>
         </w:rPr>
       </w:pPr>
-      <w:bookmarkStart w:id="5" w:name="_Toc16788"/>
       <w:r>
         <w:rPr>
           <w:rFonts w:hint="default"/>
@@ -7604,7 +7974,7 @@
           <w:lang w:val="en-US"/>
         </w:rPr>
       </w:pPr>
-      <w:bookmarkStart w:id="6" w:name="_Toc18250"/>
+      <w:bookmarkStart w:id="6" w:name="_Toc6772"/>
       <w:r>
         <w:rPr>
           <w:rFonts w:hint="default"/>
@@ -7669,7 +8039,7 @@
           <w:lang w:val="en-US"/>
         </w:rPr>
       </w:pPr>
-      <w:bookmarkStart w:id="7" w:name="_Toc9554"/>
+      <w:bookmarkStart w:id="7" w:name="_Toc3945"/>
       <w:r>
         <w:rPr>
           <w:rFonts w:hint="default"/>
@@ -7696,7 +8066,7 @@
           <w:lang w:val="en-US"/>
         </w:rPr>
       </w:pPr>
-      <w:bookmarkStart w:id="8" w:name="_Toc9970"/>
+      <w:bookmarkStart w:id="8" w:name="_Toc6253"/>
       <w:r>
         <w:rPr>
           <w:rFonts w:hint="default"/>
@@ -7715,7 +8085,7 @@
           <w:lang w:val="en-US"/>
         </w:rPr>
       </w:pPr>
-      <w:bookmarkStart w:id="9" w:name="_Toc21342"/>
+      <w:bookmarkStart w:id="9" w:name="_Toc24615"/>
       <w:r>
         <w:rPr>
           <w:rFonts w:hint="default"/>
@@ -8200,7 +8570,7 @@
           <w:lang w:val="en-US"/>
         </w:rPr>
       </w:pPr>
-      <w:bookmarkStart w:id="10" w:name="_Toc27874"/>
+      <w:bookmarkStart w:id="10" w:name="_Toc20826"/>
       <w:r>
         <w:rPr>
           <w:rFonts w:hint="default"/>
@@ -8297,7 +8667,7 @@
           <w:lang w:val="en-US"/>
         </w:rPr>
       </w:pPr>
-      <w:bookmarkStart w:id="11" w:name="_Toc27626"/>
+      <w:bookmarkStart w:id="11" w:name="_Toc4747"/>
       <w:r>
         <w:rPr>
           <w:rFonts w:hint="default"/>
@@ -8435,7 +8805,7 @@
           <w:lang w:val="en-US"/>
         </w:rPr>
       </w:pPr>
-      <w:bookmarkStart w:id="12" w:name="_Toc21575"/>
+      <w:bookmarkStart w:id="12" w:name="_Toc1743"/>
       <w:r>
         <w:rPr>
           <w:rFonts w:hint="default"/>
@@ -12013,7 +12383,7 @@
           <w:lang w:val="en-US"/>
         </w:rPr>
       </w:pPr>
-      <w:bookmarkStart w:id="13" w:name="_Toc21061"/>
+      <w:bookmarkStart w:id="13" w:name="_Toc24553"/>
       <w:r>
         <w:rPr>
           <w:rFonts w:hint="default"/>
@@ -12032,7 +12402,7 @@
           <w:lang w:val="en-US"/>
         </w:rPr>
       </w:pPr>
-      <w:bookmarkStart w:id="14" w:name="_Toc15544"/>
+      <w:bookmarkStart w:id="14" w:name="_Toc23193"/>
       <w:r>
         <w:rPr>
           <w:rFonts w:hint="default"/>
@@ -12059,7 +12429,7 @@
           <w:lang w:val="en-US"/>
         </w:rPr>
       </w:pPr>
-      <w:bookmarkStart w:id="15" w:name="_Toc29452"/>
+      <w:bookmarkStart w:id="15" w:name="_Toc8578"/>
       <w:r>
         <w:rPr>
           <w:rFonts w:hint="default"/>
@@ -12078,7 +12448,7 @@
           <w:lang w:val="en-US"/>
         </w:rPr>
       </w:pPr>
-      <w:bookmarkStart w:id="16" w:name="_Toc17978"/>
+      <w:bookmarkStart w:id="16" w:name="_Toc3343"/>
       <w:r>
         <w:rPr>
           <w:rFonts w:hint="default"/>
@@ -12097,7 +12467,7 @@
           <w:lang w:val="en-US"/>
         </w:rPr>
       </w:pPr>
-      <w:bookmarkStart w:id="17" w:name="_Toc9372"/>
+      <w:bookmarkStart w:id="17" w:name="_Toc6652"/>
       <w:r>
         <w:rPr>
           <w:rFonts w:hint="default"/>
@@ -12116,7 +12486,7 @@
           <w:lang w:val="en-US"/>
         </w:rPr>
       </w:pPr>
-      <w:bookmarkStart w:id="18" w:name="_Toc4706"/>
+      <w:bookmarkStart w:id="18" w:name="_Toc4906"/>
       <w:r>
         <w:rPr>
           <w:rFonts w:hint="default"/>
@@ -12135,7 +12505,7 @@
           <w:lang w:val="en-US"/>
         </w:rPr>
       </w:pPr>
-      <w:bookmarkStart w:id="19" w:name="_Toc15422"/>
+      <w:bookmarkStart w:id="19" w:name="_Toc23474"/>
       <w:r>
         <w:rPr>
           <w:rFonts w:hint="default"/>
@@ -12154,7 +12524,7 @@
           <w:lang w:val="en-US"/>
         </w:rPr>
       </w:pPr>
-      <w:bookmarkStart w:id="20" w:name="_Toc31563"/>
+      <w:bookmarkStart w:id="20" w:name="_Toc27152"/>
       <w:r>
         <w:rPr>
           <w:rFonts w:hint="default"/>
@@ -12173,7 +12543,7 @@
           <w:lang w:val="en-US"/>
         </w:rPr>
       </w:pPr>
-      <w:bookmarkStart w:id="21" w:name="_Toc1460"/>
+      <w:bookmarkStart w:id="21" w:name="_Toc14979"/>
       <w:r>
         <w:rPr>
           <w:rFonts w:hint="default"/>
@@ -12200,7 +12570,7 @@
           <w:lang w:val="en-US"/>
         </w:rPr>
       </w:pPr>
-      <w:bookmarkStart w:id="22" w:name="_Toc22398"/>
+      <w:bookmarkStart w:id="22" w:name="_Toc31794"/>
       <w:r>
         <w:rPr>
           <w:rFonts w:hint="default"/>
@@ -12219,7 +12589,7 @@
           <w:lang w:val="en-US"/>
         </w:rPr>
       </w:pPr>
-      <w:bookmarkStart w:id="23" w:name="_Toc30720"/>
+      <w:bookmarkStart w:id="23" w:name="_Toc27905"/>
       <w:r>
         <w:rPr>
           <w:rFonts w:hint="default"/>
@@ -12552,7 +12922,7 @@
     <w:lsdException w:unhideWhenUsed="0" w:uiPriority="0" w:semiHidden="0" w:name="Table Web 2"/>
     <w:lsdException w:unhideWhenUsed="0" w:uiPriority="0" w:semiHidden="0" w:name="Table Web 3"/>
     <w:lsdException w:unhideWhenUsed="0" w:uiPriority="0" w:semiHidden="0" w:name="Balloon Text"/>
-    <w:lsdException w:unhideWhenUsed="0" w:uiPriority="0" w:semiHidden="0" w:name="Table Grid"/>
+    <w:lsdException w:qFormat="1" w:unhideWhenUsed="0" w:uiPriority="0" w:semiHidden="0" w:name="Table Grid"/>
     <w:lsdException w:unhideWhenUsed="0" w:uiPriority="0" w:semiHidden="0" w:name="Table Theme"/>
     <w:lsdException w:unhideWhenUsed="0" w:uiPriority="60" w:semiHidden="0" w:name="Light Shading"/>
     <w:lsdException w:unhideWhenUsed="0" w:uiPriority="61" w:semiHidden="0" w:name="Light List"/>
@@ -12745,6 +13115,7 @@
     <w:name w:val="heading 5"/>
     <w:basedOn w:val="1"/>
     <w:next w:val="1"/>
+    <w:link w:val="19"/>
     <w:unhideWhenUsed/>
     <w:qFormat/>
     <w:uiPriority w:val="0"/>
@@ -12852,6 +13223,7 @@
   <w:style w:type="table" w:styleId="14">
     <w:name w:val="Table Grid"/>
     <w:basedOn w:val="9"/>
+    <w:qFormat/>
     <w:uiPriority w:val="0"/>
     <w:pPr>
       <w:widowControl w:val="0"/>
@@ -12899,6 +13271,7 @@
     <w:name w:val="Style1"/>
     <w:basedOn w:val="5"/>
     <w:next w:val="1"/>
+    <w:qFormat/>
     <w:uiPriority w:val="0"/>
     <w:pPr>
       <w:tabs>
@@ -12908,6 +13281,17 @@
     </w:pPr>
     <w:rPr>
       <w:lang w:val="en-IN"/>
+    </w:rPr>
+  </w:style>
+  <w:style w:type="character" w:customStyle="1" w:styleId="19">
+    <w:name w:val="Heading 5 Char"/>
+    <w:link w:val="6"/>
+    <w:uiPriority w:val="0"/>
+    <w:rPr>
+      <w:b/>
+      <w:bCs/>
+      <w:sz w:val="28"/>
+      <w:szCs w:val="28"/>
     </w:rPr>
   </w:style>
 </w:styles>

</xml_diff>

<commit_message>
Sample app for microservice
</commit_message>
<xml_diff>
--- a/Docs/Web.docx
+++ b/Docs/Web.docx
@@ -12,7 +12,7 @@
           <w:lang w:val="en-US"/>
         </w:rPr>
       </w:pPr>
-      <w:bookmarkStart w:id="0" w:name="_Toc31350"/>
+      <w:bookmarkStart w:id="0" w:name="_Toc13714"/>
       <w:r>
         <w:rPr>
           <w:rFonts w:hint="default"/>
@@ -62,7 +62,7 @@
           <w:rFonts w:hint="default"/>
           <w:lang w:val="en-US"/>
         </w:rPr>
-        <w:instrText xml:space="preserve"> HYPERLINK \l _Toc31350 </w:instrText>
+        <w:instrText xml:space="preserve"> HYPERLINK \l _Toc13714 </w:instrText>
       </w:r>
       <w:r>
         <w:rPr>
@@ -85,7 +85,7 @@
         <w:fldChar w:fldCharType="begin"/>
       </w:r>
       <w:r>
-        <w:instrText xml:space="preserve"> PAGEREF _Toc31350 \h </w:instrText>
+        <w:instrText xml:space="preserve"> PAGEREF _Toc13714 \h </w:instrText>
       </w:r>
       <w:r>
         <w:fldChar w:fldCharType="separate"/>
@@ -123,7 +123,7 @@
           <w:rFonts w:hint="default"/>
           <w:lang w:val="en-US"/>
         </w:rPr>
-        <w:instrText xml:space="preserve"> HYPERLINK \l _Toc3317 </w:instrText>
+        <w:instrText xml:space="preserve"> HYPERLINK \l _Toc13215 </w:instrText>
       </w:r>
       <w:r>
         <w:rPr>
@@ -153,7 +153,7 @@
         <w:fldChar w:fldCharType="begin"/>
       </w:r>
       <w:r>
-        <w:instrText xml:space="preserve"> PAGEREF _Toc3317 \h </w:instrText>
+        <w:instrText xml:space="preserve"> PAGEREF _Toc13215 \h </w:instrText>
       </w:r>
       <w:r>
         <w:fldChar w:fldCharType="separate"/>
@@ -191,7 +191,7 @@
           <w:rFonts w:hint="default"/>
           <w:lang w:val="en-US"/>
         </w:rPr>
-        <w:instrText xml:space="preserve"> HYPERLINK \l _Toc15919 </w:instrText>
+        <w:instrText xml:space="preserve"> HYPERLINK \l _Toc28897 </w:instrText>
       </w:r>
       <w:r>
         <w:rPr>
@@ -214,7 +214,7 @@
         <w:fldChar w:fldCharType="begin"/>
       </w:r>
       <w:r>
-        <w:instrText xml:space="preserve"> PAGEREF _Toc15919 \h </w:instrText>
+        <w:instrText xml:space="preserve"> PAGEREF _Toc28897 \h </w:instrText>
       </w:r>
       <w:r>
         <w:fldChar w:fldCharType="separate"/>
@@ -252,7 +252,7 @@
           <w:rFonts w:hint="default"/>
           <w:lang w:val="en-US"/>
         </w:rPr>
-        <w:instrText xml:space="preserve"> HYPERLINK \l _Toc11853 </w:instrText>
+        <w:instrText xml:space="preserve"> HYPERLINK \l _Toc5708 </w:instrText>
       </w:r>
       <w:r>
         <w:rPr>
@@ -275,7 +275,7 @@
         <w:fldChar w:fldCharType="begin"/>
       </w:r>
       <w:r>
-        <w:instrText xml:space="preserve"> PAGEREF _Toc11853 \h </w:instrText>
+        <w:instrText xml:space="preserve"> PAGEREF _Toc5708 \h </w:instrText>
       </w:r>
       <w:r>
         <w:fldChar w:fldCharType="separate"/>
@@ -313,7 +313,7 @@
           <w:rFonts w:hint="default"/>
           <w:lang w:val="en-US"/>
         </w:rPr>
-        <w:instrText xml:space="preserve"> HYPERLINK \l _Toc22720 </w:instrText>
+        <w:instrText xml:space="preserve"> HYPERLINK \l _Toc17447 </w:instrText>
       </w:r>
       <w:r>
         <w:rPr>
@@ -336,7 +336,7 @@
         <w:fldChar w:fldCharType="begin"/>
       </w:r>
       <w:r>
-        <w:instrText xml:space="preserve"> PAGEREF _Toc22720 \h </w:instrText>
+        <w:instrText xml:space="preserve"> PAGEREF _Toc17447 \h </w:instrText>
       </w:r>
       <w:r>
         <w:fldChar w:fldCharType="separate"/>
@@ -374,7 +374,7 @@
           <w:rFonts w:hint="default"/>
           <w:lang w:val="en-US"/>
         </w:rPr>
-        <w:instrText xml:space="preserve"> HYPERLINK \l _Toc5744 </w:instrText>
+        <w:instrText xml:space="preserve"> HYPERLINK \l _Toc32563 </w:instrText>
       </w:r>
       <w:r>
         <w:rPr>
@@ -397,7 +397,7 @@
         <w:fldChar w:fldCharType="begin"/>
       </w:r>
       <w:r>
-        <w:instrText xml:space="preserve"> PAGEREF _Toc5744 \h </w:instrText>
+        <w:instrText xml:space="preserve"> PAGEREF _Toc32563 \h </w:instrText>
       </w:r>
       <w:r>
         <w:fldChar w:fldCharType="separate"/>
@@ -435,7 +435,7 @@
           <w:rFonts w:hint="default"/>
           <w:lang w:val="en-US"/>
         </w:rPr>
-        <w:instrText xml:space="preserve"> HYPERLINK \l _Toc24051 </w:instrText>
+        <w:instrText xml:space="preserve"> HYPERLINK \l _Toc25442 </w:instrText>
       </w:r>
       <w:r>
         <w:rPr>
@@ -458,7 +458,7 @@
         <w:fldChar w:fldCharType="begin"/>
       </w:r>
       <w:r>
-        <w:instrText xml:space="preserve"> PAGEREF _Toc24051 \h </w:instrText>
+        <w:instrText xml:space="preserve"> PAGEREF _Toc25442 \h </w:instrText>
       </w:r>
       <w:r>
         <w:fldChar w:fldCharType="separate"/>
@@ -496,7 +496,7 @@
           <w:rFonts w:hint="default"/>
           <w:lang w:val="en-US"/>
         </w:rPr>
-        <w:instrText xml:space="preserve"> HYPERLINK \l _Toc7846 </w:instrText>
+        <w:instrText xml:space="preserve"> HYPERLINK \l _Toc3406 </w:instrText>
       </w:r>
       <w:r>
         <w:rPr>
@@ -519,7 +519,7 @@
         <w:fldChar w:fldCharType="begin"/>
       </w:r>
       <w:r>
-        <w:instrText xml:space="preserve"> PAGEREF _Toc7846 \h </w:instrText>
+        <w:instrText xml:space="preserve"> PAGEREF _Toc3406 \h </w:instrText>
       </w:r>
       <w:r>
         <w:fldChar w:fldCharType="separate"/>
@@ -557,7 +557,7 @@
           <w:rFonts w:hint="default"/>
           <w:lang w:val="en-US"/>
         </w:rPr>
-        <w:instrText xml:space="preserve"> HYPERLINK \l _Toc3081 </w:instrText>
+        <w:instrText xml:space="preserve"> HYPERLINK \l _Toc2260 </w:instrText>
       </w:r>
       <w:r>
         <w:rPr>
@@ -580,7 +580,7 @@
         <w:fldChar w:fldCharType="begin"/>
       </w:r>
       <w:r>
-        <w:instrText xml:space="preserve"> PAGEREF _Toc3081 \h </w:instrText>
+        <w:instrText xml:space="preserve"> PAGEREF _Toc2260 \h </w:instrText>
       </w:r>
       <w:r>
         <w:fldChar w:fldCharType="separate"/>
@@ -618,7 +618,7 @@
           <w:rFonts w:hint="default"/>
           <w:lang w:val="en-US"/>
         </w:rPr>
-        <w:instrText xml:space="preserve"> HYPERLINK \l _Toc5593 </w:instrText>
+        <w:instrText xml:space="preserve"> HYPERLINK \l _Toc29781 </w:instrText>
       </w:r>
       <w:r>
         <w:rPr>
@@ -641,7 +641,7 @@
         <w:fldChar w:fldCharType="begin"/>
       </w:r>
       <w:r>
-        <w:instrText xml:space="preserve"> PAGEREF _Toc5593 \h </w:instrText>
+        <w:instrText xml:space="preserve"> PAGEREF _Toc29781 \h </w:instrText>
       </w:r>
       <w:r>
         <w:fldChar w:fldCharType="separate"/>
@@ -679,7 +679,7 @@
           <w:rFonts w:hint="default"/>
           <w:lang w:val="en-US"/>
         </w:rPr>
-        <w:instrText xml:space="preserve"> HYPERLINK \l _Toc8496 </w:instrText>
+        <w:instrText xml:space="preserve"> HYPERLINK \l _Toc31177 </w:instrText>
       </w:r>
       <w:r>
         <w:rPr>
@@ -702,7 +702,7 @@
         <w:fldChar w:fldCharType="begin"/>
       </w:r>
       <w:r>
-        <w:instrText xml:space="preserve"> PAGEREF _Toc8496 \h </w:instrText>
+        <w:instrText xml:space="preserve"> PAGEREF _Toc31177 \h </w:instrText>
       </w:r>
       <w:r>
         <w:fldChar w:fldCharType="separate"/>
@@ -740,7 +740,7 @@
           <w:rFonts w:hint="default"/>
           <w:lang w:val="en-US"/>
         </w:rPr>
-        <w:instrText xml:space="preserve"> HYPERLINK \l _Toc26821 </w:instrText>
+        <w:instrText xml:space="preserve"> HYPERLINK \l _Toc10997 </w:instrText>
       </w:r>
       <w:r>
         <w:rPr>
@@ -763,7 +763,7 @@
         <w:fldChar w:fldCharType="begin"/>
       </w:r>
       <w:r>
-        <w:instrText xml:space="preserve"> PAGEREF _Toc26821 \h </w:instrText>
+        <w:instrText xml:space="preserve"> PAGEREF _Toc10997 \h </w:instrText>
       </w:r>
       <w:r>
         <w:fldChar w:fldCharType="separate"/>
@@ -801,7 +801,7 @@
           <w:rFonts w:hint="default"/>
           <w:lang w:val="en-US"/>
         </w:rPr>
-        <w:instrText xml:space="preserve"> HYPERLINK \l _Toc26991 </w:instrText>
+        <w:instrText xml:space="preserve"> HYPERLINK \l _Toc18055 </w:instrText>
       </w:r>
       <w:r>
         <w:rPr>
@@ -824,7 +824,7 @@
         <w:fldChar w:fldCharType="begin"/>
       </w:r>
       <w:r>
-        <w:instrText xml:space="preserve"> PAGEREF _Toc26991 \h </w:instrText>
+        <w:instrText xml:space="preserve"> PAGEREF _Toc18055 \h </w:instrText>
       </w:r>
       <w:r>
         <w:fldChar w:fldCharType="separate"/>
@@ -862,7 +862,7 @@
           <w:rFonts w:hint="default"/>
           <w:lang w:val="en-US"/>
         </w:rPr>
-        <w:instrText xml:space="preserve"> HYPERLINK \l _Toc25762 </w:instrText>
+        <w:instrText xml:space="preserve"> HYPERLINK \l _Toc19331 </w:instrText>
       </w:r>
       <w:r>
         <w:rPr>
@@ -885,7 +885,7 @@
         <w:fldChar w:fldCharType="begin"/>
       </w:r>
       <w:r>
-        <w:instrText xml:space="preserve"> PAGEREF _Toc25762 \h </w:instrText>
+        <w:instrText xml:space="preserve"> PAGEREF _Toc19331 \h </w:instrText>
       </w:r>
       <w:r>
         <w:fldChar w:fldCharType="separate"/>
@@ -923,7 +923,7 @@
           <w:rFonts w:hint="default"/>
           <w:lang w:val="en-US"/>
         </w:rPr>
-        <w:instrText xml:space="preserve"> HYPERLINK \l _Toc12581 </w:instrText>
+        <w:instrText xml:space="preserve"> HYPERLINK \l _Toc18088 </w:instrText>
       </w:r>
       <w:r>
         <w:rPr>
@@ -946,7 +946,7 @@
         <w:fldChar w:fldCharType="begin"/>
       </w:r>
       <w:r>
-        <w:instrText xml:space="preserve"> PAGEREF _Toc12581 \h </w:instrText>
+        <w:instrText xml:space="preserve"> PAGEREF _Toc18088 \h </w:instrText>
       </w:r>
       <w:r>
         <w:fldChar w:fldCharType="separate"/>
@@ -984,7 +984,7 @@
           <w:rFonts w:hint="default"/>
           <w:lang w:val="en-US"/>
         </w:rPr>
-        <w:instrText xml:space="preserve"> HYPERLINK \l _Toc12345 </w:instrText>
+        <w:instrText xml:space="preserve"> HYPERLINK \l _Toc17246 </w:instrText>
       </w:r>
       <w:r>
         <w:rPr>
@@ -1007,7 +1007,7 @@
         <w:fldChar w:fldCharType="begin"/>
       </w:r>
       <w:r>
-        <w:instrText xml:space="preserve"> PAGEREF _Toc12345 \h </w:instrText>
+        <w:instrText xml:space="preserve"> PAGEREF _Toc17246 \h </w:instrText>
       </w:r>
       <w:r>
         <w:fldChar w:fldCharType="separate"/>
@@ -1045,7 +1045,7 @@
           <w:rFonts w:hint="default"/>
           <w:lang w:val="en-US"/>
         </w:rPr>
-        <w:instrText xml:space="preserve"> HYPERLINK \l _Toc26704 </w:instrText>
+        <w:instrText xml:space="preserve"> HYPERLINK \l _Toc7544 </w:instrText>
       </w:r>
       <w:r>
         <w:rPr>
@@ -1068,7 +1068,7 @@
         <w:fldChar w:fldCharType="begin"/>
       </w:r>
       <w:r>
-        <w:instrText xml:space="preserve"> PAGEREF _Toc26704 \h </w:instrText>
+        <w:instrText xml:space="preserve"> PAGEREF _Toc7544 \h </w:instrText>
       </w:r>
       <w:r>
         <w:fldChar w:fldCharType="separate"/>
@@ -1106,7 +1106,7 @@
           <w:rFonts w:hint="default"/>
           <w:lang w:val="en-US"/>
         </w:rPr>
-        <w:instrText xml:space="preserve"> HYPERLINK \l _Toc13956 </w:instrText>
+        <w:instrText xml:space="preserve"> HYPERLINK \l _Toc3690 </w:instrText>
       </w:r>
       <w:r>
         <w:rPr>
@@ -1129,7 +1129,7 @@
         <w:fldChar w:fldCharType="begin"/>
       </w:r>
       <w:r>
-        <w:instrText xml:space="preserve"> PAGEREF _Toc13956 \h </w:instrText>
+        <w:instrText xml:space="preserve"> PAGEREF _Toc3690 \h </w:instrText>
       </w:r>
       <w:r>
         <w:fldChar w:fldCharType="separate"/>
@@ -1167,7 +1167,7 @@
           <w:rFonts w:hint="default"/>
           <w:lang w:val="en-US"/>
         </w:rPr>
-        <w:instrText xml:space="preserve"> HYPERLINK \l _Toc25906 </w:instrText>
+        <w:instrText xml:space="preserve"> HYPERLINK \l _Toc11784 </w:instrText>
       </w:r>
       <w:r>
         <w:rPr>
@@ -1190,7 +1190,7 @@
         <w:fldChar w:fldCharType="begin"/>
       </w:r>
       <w:r>
-        <w:instrText xml:space="preserve"> PAGEREF _Toc25906 \h </w:instrText>
+        <w:instrText xml:space="preserve"> PAGEREF _Toc11784 \h </w:instrText>
       </w:r>
       <w:r>
         <w:fldChar w:fldCharType="separate"/>
@@ -1228,7 +1228,7 @@
           <w:rFonts w:hint="default"/>
           <w:lang w:val="en-US"/>
         </w:rPr>
-        <w:instrText xml:space="preserve"> HYPERLINK \l _Toc22331 </w:instrText>
+        <w:instrText xml:space="preserve"> HYPERLINK \l _Toc26432 </w:instrText>
       </w:r>
       <w:r>
         <w:rPr>
@@ -1251,7 +1251,7 @@
         <w:fldChar w:fldCharType="begin"/>
       </w:r>
       <w:r>
-        <w:instrText xml:space="preserve"> PAGEREF _Toc22331 \h </w:instrText>
+        <w:instrText xml:space="preserve"> PAGEREF _Toc26432 \h </w:instrText>
       </w:r>
       <w:r>
         <w:fldChar w:fldCharType="separate"/>
@@ -1289,7 +1289,7 @@
           <w:rFonts w:hint="default"/>
           <w:lang w:val="en-US"/>
         </w:rPr>
-        <w:instrText xml:space="preserve"> HYPERLINK \l _Toc26903 </w:instrText>
+        <w:instrText xml:space="preserve"> HYPERLINK \l _Toc25878 </w:instrText>
       </w:r>
       <w:r>
         <w:rPr>
@@ -1312,7 +1312,7 @@
         <w:fldChar w:fldCharType="begin"/>
       </w:r>
       <w:r>
-        <w:instrText xml:space="preserve"> PAGEREF _Toc26903 \h </w:instrText>
+        <w:instrText xml:space="preserve"> PAGEREF _Toc25878 \h </w:instrText>
       </w:r>
       <w:r>
         <w:fldChar w:fldCharType="separate"/>
@@ -1350,7 +1350,7 @@
           <w:rFonts w:hint="default"/>
           <w:lang w:val="en-US"/>
         </w:rPr>
-        <w:instrText xml:space="preserve"> HYPERLINK \l _Toc5387 </w:instrText>
+        <w:instrText xml:space="preserve"> HYPERLINK \l _Toc23049 </w:instrText>
       </w:r>
       <w:r>
         <w:rPr>
@@ -1373,7 +1373,7 @@
         <w:fldChar w:fldCharType="begin"/>
       </w:r>
       <w:r>
-        <w:instrText xml:space="preserve"> PAGEREF _Toc5387 \h </w:instrText>
+        <w:instrText xml:space="preserve"> PAGEREF _Toc23049 \h </w:instrText>
       </w:r>
       <w:r>
         <w:fldChar w:fldCharType="separate"/>
@@ -1411,7 +1411,7 @@
           <w:rFonts w:hint="default"/>
           <w:lang w:val="en-US"/>
         </w:rPr>
-        <w:instrText xml:space="preserve"> HYPERLINK \l _Toc24645 </w:instrText>
+        <w:instrText xml:space="preserve"> HYPERLINK \l _Toc12029 </w:instrText>
       </w:r>
       <w:r>
         <w:rPr>
@@ -1434,7 +1434,7 @@
         <w:fldChar w:fldCharType="begin"/>
       </w:r>
       <w:r>
-        <w:instrText xml:space="preserve"> PAGEREF _Toc24645 \h </w:instrText>
+        <w:instrText xml:space="preserve"> PAGEREF _Toc12029 \h </w:instrText>
       </w:r>
       <w:r>
         <w:fldChar w:fldCharType="separate"/>
@@ -1472,7 +1472,7 @@
           <w:rFonts w:hint="default"/>
           <w:lang w:val="en-US"/>
         </w:rPr>
-        <w:instrText xml:space="preserve"> HYPERLINK \l _Toc30281 </w:instrText>
+        <w:instrText xml:space="preserve"> HYPERLINK \l _Toc22313 </w:instrText>
       </w:r>
       <w:r>
         <w:rPr>
@@ -1495,7 +1495,7 @@
         <w:fldChar w:fldCharType="begin"/>
       </w:r>
       <w:r>
-        <w:instrText xml:space="preserve"> PAGEREF _Toc30281 \h </w:instrText>
+        <w:instrText xml:space="preserve"> PAGEREF _Toc22313 \h </w:instrText>
       </w:r>
       <w:r>
         <w:fldChar w:fldCharType="separate"/>
@@ -1533,7 +1533,7 @@
           <w:rFonts w:hint="default"/>
           <w:lang w:val="en-US"/>
         </w:rPr>
-        <w:instrText xml:space="preserve"> HYPERLINK \l _Toc24150 </w:instrText>
+        <w:instrText xml:space="preserve"> HYPERLINK \l _Toc25152 </w:instrText>
       </w:r>
       <w:r>
         <w:rPr>
@@ -1556,7 +1556,7 @@
         <w:fldChar w:fldCharType="begin"/>
       </w:r>
       <w:r>
-        <w:instrText xml:space="preserve"> PAGEREF _Toc24150 \h </w:instrText>
+        <w:instrText xml:space="preserve"> PAGEREF _Toc25152 \h </w:instrText>
       </w:r>
       <w:r>
         <w:fldChar w:fldCharType="separate"/>
@@ -1594,7 +1594,7 @@
           <w:rFonts w:hint="default"/>
           <w:lang w:val="en-US"/>
         </w:rPr>
-        <w:instrText xml:space="preserve"> HYPERLINK \l _Toc13396 </w:instrText>
+        <w:instrText xml:space="preserve"> HYPERLINK \l _Toc3092 </w:instrText>
       </w:r>
       <w:r>
         <w:rPr>
@@ -1617,7 +1617,7 @@
         <w:fldChar w:fldCharType="begin"/>
       </w:r>
       <w:r>
-        <w:instrText xml:space="preserve"> PAGEREF _Toc13396 \h </w:instrText>
+        <w:instrText xml:space="preserve"> PAGEREF _Toc3092 \h </w:instrText>
       </w:r>
       <w:r>
         <w:fldChar w:fldCharType="separate"/>
@@ -1655,7 +1655,7 @@
           <w:rFonts w:hint="default"/>
           <w:lang w:val="en-US"/>
         </w:rPr>
-        <w:instrText xml:space="preserve"> HYPERLINK \l _Toc8854 </w:instrText>
+        <w:instrText xml:space="preserve"> HYPERLINK \l _Toc27517 </w:instrText>
       </w:r>
       <w:r>
         <w:rPr>
@@ -1678,7 +1678,7 @@
         <w:fldChar w:fldCharType="begin"/>
       </w:r>
       <w:r>
-        <w:instrText xml:space="preserve"> PAGEREF _Toc8854 \h </w:instrText>
+        <w:instrText xml:space="preserve"> PAGEREF _Toc27517 \h </w:instrText>
       </w:r>
       <w:r>
         <w:fldChar w:fldCharType="separate"/>
@@ -1716,7 +1716,7 @@
           <w:rFonts w:hint="default"/>
           <w:lang w:val="en-US"/>
         </w:rPr>
-        <w:instrText xml:space="preserve"> HYPERLINK \l _Toc30480 </w:instrText>
+        <w:instrText xml:space="preserve"> HYPERLINK \l _Toc15370 </w:instrText>
       </w:r>
       <w:r>
         <w:rPr>
@@ -1739,7 +1739,7 @@
         <w:fldChar w:fldCharType="begin"/>
       </w:r>
       <w:r>
-        <w:instrText xml:space="preserve"> PAGEREF _Toc30480 \h </w:instrText>
+        <w:instrText xml:space="preserve"> PAGEREF _Toc15370 \h </w:instrText>
       </w:r>
       <w:r>
         <w:fldChar w:fldCharType="separate"/>
@@ -1777,7 +1777,7 @@
           <w:rFonts w:hint="default"/>
           <w:lang w:val="en-US"/>
         </w:rPr>
-        <w:instrText xml:space="preserve"> HYPERLINK \l _Toc3094 </w:instrText>
+        <w:instrText xml:space="preserve"> HYPERLINK \l _Toc11705 </w:instrText>
       </w:r>
       <w:r>
         <w:rPr>
@@ -1800,7 +1800,7 @@
         <w:fldChar w:fldCharType="begin"/>
       </w:r>
       <w:r>
-        <w:instrText xml:space="preserve"> PAGEREF _Toc3094 \h </w:instrText>
+        <w:instrText xml:space="preserve"> PAGEREF _Toc11705 \h </w:instrText>
       </w:r>
       <w:r>
         <w:fldChar w:fldCharType="separate"/>
@@ -1838,7 +1838,7 @@
           <w:rFonts w:hint="default"/>
           <w:lang w:val="en-US"/>
         </w:rPr>
-        <w:instrText xml:space="preserve"> HYPERLINK \l _Toc1302 </w:instrText>
+        <w:instrText xml:space="preserve"> HYPERLINK \l _Toc24470 </w:instrText>
       </w:r>
       <w:r>
         <w:rPr>
@@ -1861,7 +1861,7 @@
         <w:fldChar w:fldCharType="begin"/>
       </w:r>
       <w:r>
-        <w:instrText xml:space="preserve"> PAGEREF _Toc1302 \h </w:instrText>
+        <w:instrText xml:space="preserve"> PAGEREF _Toc24470 \h </w:instrText>
       </w:r>
       <w:r>
         <w:fldChar w:fldCharType="separate"/>
@@ -1912,7 +1912,7 @@
           <w:lang w:val="en-IN"/>
         </w:rPr>
       </w:pPr>
-      <w:bookmarkStart w:id="1" w:name="_Toc3317"/>
+      <w:bookmarkStart w:id="1" w:name="_Toc13215"/>
       <w:r>
         <w:rPr>
           <w:rFonts w:hint="default"/>
@@ -1938,7 +1938,7 @@
           <w:lang w:val="en-IN"/>
         </w:rPr>
       </w:pPr>
-      <w:bookmarkStart w:id="2" w:name="_Toc15919"/>
+      <w:bookmarkStart w:id="2" w:name="_Toc28897"/>
       <w:r>
         <w:rPr>
           <w:rFonts w:hint="default"/>
@@ -2304,7 +2304,7 @@
           <w:lang w:val="en-IN"/>
         </w:rPr>
       </w:pPr>
-      <w:bookmarkStart w:id="3" w:name="_Toc11853"/>
+      <w:bookmarkStart w:id="3" w:name="_Toc5708"/>
       <w:r>
         <w:rPr>
           <w:rFonts w:hint="default"/>
@@ -6574,7 +6574,7 @@
           <w:lang w:val="en-IN"/>
         </w:rPr>
       </w:pPr>
-      <w:bookmarkStart w:id="4" w:name="_Toc22720"/>
+      <w:bookmarkStart w:id="4" w:name="_Toc17447"/>
       <w:r>
         <w:rPr>
           <w:rFonts w:hint="default"/>
@@ -8555,7 +8555,7 @@
           <w:lang w:val="en-IN"/>
         </w:rPr>
       </w:pPr>
-      <w:bookmarkStart w:id="5" w:name="_Toc5744"/>
+      <w:bookmarkStart w:id="5" w:name="_Toc32563"/>
       <w:r>
         <w:rPr>
           <w:rFonts w:hint="default"/>
@@ -8574,7 +8574,7 @@
           <w:lang w:val="en-US"/>
         </w:rPr>
       </w:pPr>
-      <w:bookmarkStart w:id="6" w:name="_Toc24051"/>
+      <w:bookmarkStart w:id="6" w:name="_Toc25442"/>
       <w:r>
         <w:rPr>
           <w:rFonts w:hint="default"/>
@@ -8639,7 +8639,7 @@
           <w:lang w:val="en-US"/>
         </w:rPr>
       </w:pPr>
-      <w:bookmarkStart w:id="7" w:name="_Toc7846"/>
+      <w:bookmarkStart w:id="7" w:name="_Toc3406"/>
       <w:r>
         <w:rPr>
           <w:rFonts w:hint="default"/>
@@ -8666,7 +8666,7 @@
           <w:lang w:val="en-US"/>
         </w:rPr>
       </w:pPr>
-      <w:bookmarkStart w:id="8" w:name="_Toc3081"/>
+      <w:bookmarkStart w:id="8" w:name="_Toc2260"/>
       <w:r>
         <w:rPr>
           <w:rFonts w:hint="default"/>
@@ -8685,7 +8685,7 @@
           <w:lang w:val="en-US"/>
         </w:rPr>
       </w:pPr>
-      <w:bookmarkStart w:id="9" w:name="_Toc5593"/>
+      <w:bookmarkStart w:id="9" w:name="_Toc29781"/>
       <w:r>
         <w:rPr>
           <w:rFonts w:hint="default"/>
@@ -9170,7 +9170,7 @@
           <w:lang w:val="en-US"/>
         </w:rPr>
       </w:pPr>
-      <w:bookmarkStart w:id="10" w:name="_Toc8496"/>
+      <w:bookmarkStart w:id="10" w:name="_Toc31177"/>
       <w:r>
         <w:rPr>
           <w:rFonts w:hint="default"/>
@@ -9267,7 +9267,7 @@
           <w:lang w:val="en-US"/>
         </w:rPr>
       </w:pPr>
-      <w:bookmarkStart w:id="11" w:name="_Toc26821"/>
+      <w:bookmarkStart w:id="11" w:name="_Toc10997"/>
       <w:r>
         <w:rPr>
           <w:rFonts w:hint="default"/>
@@ -9405,7 +9405,7 @@
           <w:lang w:val="en-US"/>
         </w:rPr>
       </w:pPr>
-      <w:bookmarkStart w:id="12" w:name="_Toc26991"/>
+      <w:bookmarkStart w:id="12" w:name="_Toc18055"/>
       <w:r>
         <w:rPr>
           <w:rFonts w:hint="default"/>
@@ -12983,7 +12983,7 @@
           <w:lang w:val="en-US"/>
         </w:rPr>
       </w:pPr>
-      <w:bookmarkStart w:id="13" w:name="_Toc25762"/>
+      <w:bookmarkStart w:id="13" w:name="_Toc19331"/>
       <w:r>
         <w:rPr>
           <w:rFonts w:hint="default"/>
@@ -13002,7 +13002,7 @@
           <w:lang w:val="en-US"/>
         </w:rPr>
       </w:pPr>
-      <w:bookmarkStart w:id="14" w:name="_Toc12581"/>
+      <w:bookmarkStart w:id="14" w:name="_Toc18088"/>
       <w:r>
         <w:rPr>
           <w:rFonts w:hint="default"/>
@@ -13029,7 +13029,7 @@
           <w:lang w:val="en-US"/>
         </w:rPr>
       </w:pPr>
-      <w:bookmarkStart w:id="15" w:name="_Toc12345"/>
+      <w:bookmarkStart w:id="15" w:name="_Toc17246"/>
       <w:r>
         <w:rPr>
           <w:rFonts w:hint="default"/>
@@ -13048,7 +13048,7 @@
           <w:lang w:val="en-US"/>
         </w:rPr>
       </w:pPr>
-      <w:bookmarkStart w:id="16" w:name="_Toc26704"/>
+      <w:bookmarkStart w:id="16" w:name="_Toc7544"/>
       <w:r>
         <w:rPr>
           <w:rFonts w:hint="default"/>
@@ -13067,7 +13067,7 @@
           <w:lang w:val="en-US"/>
         </w:rPr>
       </w:pPr>
-      <w:bookmarkStart w:id="17" w:name="_Toc13956"/>
+      <w:bookmarkStart w:id="17" w:name="_Toc3690"/>
       <w:r>
         <w:rPr>
           <w:rFonts w:hint="default"/>
@@ -13086,7 +13086,7 @@
           <w:lang w:val="en-US"/>
         </w:rPr>
       </w:pPr>
-      <w:bookmarkStart w:id="18" w:name="_Toc25906"/>
+      <w:bookmarkStart w:id="18" w:name="_Toc11784"/>
       <w:r>
         <w:rPr>
           <w:rFonts w:hint="default"/>
@@ -13105,7 +13105,7 @@
           <w:lang w:val="en-US"/>
         </w:rPr>
       </w:pPr>
-      <w:bookmarkStart w:id="19" w:name="_Toc22331"/>
+      <w:bookmarkStart w:id="19" w:name="_Toc26432"/>
       <w:r>
         <w:rPr>
           <w:rFonts w:hint="default"/>
@@ -13124,7 +13124,7 @@
           <w:lang w:val="en-US"/>
         </w:rPr>
       </w:pPr>
-      <w:bookmarkStart w:id="20" w:name="_Toc26903"/>
+      <w:bookmarkStart w:id="20" w:name="_Toc25878"/>
       <w:r>
         <w:rPr>
           <w:rFonts w:hint="default"/>
@@ -13143,7 +13143,7 @@
           <w:lang w:val="en-US"/>
         </w:rPr>
       </w:pPr>
-      <w:bookmarkStart w:id="21" w:name="_Toc5387"/>
+      <w:bookmarkStart w:id="21" w:name="_Toc23049"/>
       <w:r>
         <w:rPr>
           <w:rFonts w:hint="default"/>
@@ -13170,7 +13170,7 @@
           <w:lang w:val="en-US"/>
         </w:rPr>
       </w:pPr>
-      <w:bookmarkStart w:id="22" w:name="_Toc24645"/>
+      <w:bookmarkStart w:id="22" w:name="_Toc12029"/>
       <w:r>
         <w:rPr>
           <w:rFonts w:hint="default"/>
@@ -13189,7 +13189,7 @@
           <w:lang w:val="en-US"/>
         </w:rPr>
       </w:pPr>
-      <w:bookmarkStart w:id="23" w:name="_Toc30281"/>
+      <w:bookmarkStart w:id="23" w:name="_Toc22313"/>
       <w:r>
         <w:rPr>
           <w:rFonts w:hint="default"/>
@@ -13318,7 +13318,7 @@
           <w:lang w:val="en-IN"/>
         </w:rPr>
       </w:pPr>
-      <w:bookmarkStart w:id="24" w:name="_Toc24150"/>
+      <w:bookmarkStart w:id="24" w:name="_Toc25152"/>
       <w:r>
         <w:rPr>
           <w:rFonts w:hint="default"/>
@@ -13334,18 +13334,196 @@
         <w:bidi w:val="0"/>
         <w:rPr>
           <w:rFonts w:hint="default"/>
-          <w:lang w:val="en-IN"/>
-        </w:rPr>
-      </w:pPr>
-      <w:bookmarkStart w:id="25" w:name="_Toc13396"/>
-      <w:r>
-        <w:rPr>
-          <w:rFonts w:hint="default"/>
-          <w:lang w:val="en-IN"/>
-        </w:rPr>
-        <w:t>Razor Pages</w:t>
-      </w:r>
-      <w:bookmarkEnd w:id="25"/>
+          <w:lang w:val="en-US"/>
+        </w:rPr>
+      </w:pPr>
+      <w:r>
+        <w:rPr>
+          <w:rFonts w:hint="default"/>
+          <w:lang w:val="en-US"/>
+        </w:rPr>
+        <w:t>Program.cs</w:t>
+      </w:r>
+    </w:p>
+    <w:p>
+      <w:pPr>
+        <w:rPr>
+          <w:rFonts w:hint="default"/>
+          <w:lang w:val="en-US"/>
+        </w:rPr>
+      </w:pPr>
+      <w:r>
+        <w:rPr>
+          <w:rFonts w:hint="default"/>
+          <w:lang w:val="en-US"/>
+        </w:rPr>
+        <w:t>Contains,</w:t>
+      </w:r>
+    </w:p>
+    <w:p>
+      <w:pPr>
+        <w:rPr>
+          <w:rFonts w:hint="default"/>
+          <w:lang w:val="en-US"/>
+        </w:rPr>
+      </w:pPr>
+      <w:r>
+        <w:rPr>
+          <w:rFonts w:hint="default"/>
+          <w:lang w:val="en-US"/>
+        </w:rPr>
+        <w:t>Services required by app are configured</w:t>
+      </w:r>
+    </w:p>
+    <w:p>
+      <w:pPr>
+        <w:rPr>
+          <w:rFonts w:hint="default"/>
+          <w:lang w:val="en-US"/>
+        </w:rPr>
+      </w:pPr>
+      <w:r>
+        <w:rPr>
+          <w:rFonts w:hint="default"/>
+          <w:lang w:val="en-US"/>
+        </w:rPr>
+        <w:t>Request handling pipeline -&gt; Series of middleware components</w:t>
+      </w:r>
+    </w:p>
+    <w:p>
+      <w:pPr>
+        <w:pStyle w:val="5"/>
+        <w:bidi w:val="0"/>
+        <w:rPr>
+          <w:rFonts w:hint="default"/>
+          <w:lang w:val="en-US"/>
+        </w:rPr>
+      </w:pPr>
+      <w:r>
+        <w:rPr>
+          <w:rFonts w:hint="default"/>
+          <w:lang w:val="en-US"/>
+        </w:rPr>
+        <w:t>Dependency injection (services)</w:t>
+      </w:r>
+    </w:p>
+    <w:p>
+      <w:pPr>
+        <w:rPr>
+          <w:rFonts w:hint="default"/>
+          <w:b/>
+          <w:bCs/>
+          <w:lang w:val="en-US"/>
+        </w:rPr>
+      </w:pPr>
+      <w:bookmarkStart w:id="30" w:name="_GoBack"/>
+      <w:r>
+        <w:rPr>
+          <w:rFonts w:hint="default"/>
+          <w:b/>
+          <w:bCs/>
+          <w:i/>
+          <w:iCs/>
+          <w:lang w:val="en-US"/>
+        </w:rPr>
+        <w:t>builder is a WebApplicationBuilder</w:t>
+      </w:r>
+      <w:bookmarkEnd w:id="30"/>
+    </w:p>
+    <w:p>
+      <w:pPr>
+        <w:rPr>
+          <w:rFonts w:hint="default"/>
+          <w:lang w:val="en-US"/>
+        </w:rPr>
+      </w:pPr>
+      <w:r>
+        <w:rPr>
+          <w:rFonts w:hint="default"/>
+          <w:b/>
+          <w:bCs/>
+          <w:lang w:val="en-US"/>
+        </w:rPr>
+        <w:t>builder.Services.</w:t>
+      </w:r>
+      <w:r>
+        <w:rPr>
+          <w:rFonts w:hint="default"/>
+          <w:lang w:val="en-US"/>
+        </w:rPr>
+        <w:t>AddRazorPages();</w:t>
+      </w:r>
+    </w:p>
+    <w:p>
+      <w:pPr>
+        <w:rPr>
+          <w:rFonts w:hint="default"/>
+          <w:lang w:val="en-US"/>
+        </w:rPr>
+      </w:pPr>
+      <w:r>
+        <w:rPr>
+          <w:rFonts w:hint="default"/>
+          <w:b/>
+          <w:bCs/>
+          <w:lang w:val="en-US"/>
+        </w:rPr>
+        <w:t>builder.Services.</w:t>
+      </w:r>
+      <w:r>
+        <w:rPr>
+          <w:rFonts w:hint="default"/>
+          <w:lang w:val="en-US"/>
+        </w:rPr>
+        <w:t>AddControllersWithViews();</w:t>
+      </w:r>
+    </w:p>
+    <w:p>
+      <w:pPr>
+        <w:rPr>
+          <w:rFonts w:hint="default"/>
+          <w:lang w:val="en-US"/>
+        </w:rPr>
+      </w:pPr>
+    </w:p>
+    <w:p>
+      <w:pPr>
+        <w:rPr>
+          <w:rFonts w:hint="default"/>
+          <w:lang w:val="en-US"/>
+        </w:rPr>
+      </w:pPr>
+      <w:r>
+        <w:rPr>
+          <w:rFonts w:hint="default"/>
+          <w:b/>
+          <w:bCs/>
+          <w:lang w:val="en-US"/>
+        </w:rPr>
+        <w:t>builder.Services.</w:t>
+      </w:r>
+      <w:r>
+        <w:rPr>
+          <w:rFonts w:hint="default"/>
+          <w:lang w:val="en-US"/>
+        </w:rPr>
+        <w:t>AddDbContext&lt;RazorPagesMovieContext&gt;(options =&gt;</w:t>
+      </w:r>
+    </w:p>
+    <w:p>
+      <w:pPr>
+        <w:rPr>
+          <w:rFonts w:hint="default"/>
+          <w:lang w:val="en-US"/>
+        </w:rPr>
+      </w:pPr>
+      <w:r>
+        <w:rPr>
+          <w:rFonts w:hint="default"/>
+          <w:lang w:val="en-US"/>
+        </w:rPr>
+        <w:t xml:space="preserve">   options.UseSqlServer(builder.Configuration.GetConnectionString("RPMovieContext")));</w:t>
+      </w:r>
     </w:p>
     <w:p>
       <w:pPr>
@@ -13353,18 +13531,18 @@
         <w:bidi w:val="0"/>
         <w:rPr>
           <w:rFonts w:hint="default"/>
-          <w:lang w:val="en-US"/>
-        </w:rPr>
-      </w:pPr>
-      <w:bookmarkStart w:id="26" w:name="_Toc8854"/>
-      <w:r>
-        <w:rPr>
-          <w:rFonts w:hint="default"/>
-          <w:lang w:val="en-US"/>
-        </w:rPr>
-        <w:t>Model</w:t>
-      </w:r>
-      <w:bookmarkEnd w:id="26"/>
+          <w:lang w:val="en-IN"/>
+        </w:rPr>
+      </w:pPr>
+      <w:bookmarkStart w:id="25" w:name="_Toc3092"/>
+      <w:r>
+        <w:rPr>
+          <w:rFonts w:hint="default"/>
+          <w:lang w:val="en-IN"/>
+        </w:rPr>
+        <w:t>Razor Pages</w:t>
+      </w:r>
+      <w:bookmarkEnd w:id="25"/>
     </w:p>
     <w:p>
       <w:pPr>
@@ -13375,21 +13553,12 @@
           <w:lang w:val="en-US"/>
         </w:rPr>
       </w:pPr>
-      <w:bookmarkStart w:id="27" w:name="_Toc30480"/>
-      <w:r>
-        <w:rPr>
-          <w:rFonts w:hint="default"/>
-          <w:lang w:val="en-US"/>
-        </w:rPr>
-        <w:t>View</w:t>
-      </w:r>
-      <w:bookmarkEnd w:id="27"/>
-      <w:r>
-        <w:rPr>
-          <w:rFonts w:hint="default"/>
-          <w:lang w:val="en-US"/>
-        </w:rPr>
-        <w:t xml:space="preserve"> </w:t>
+      <w:r>
+        <w:rPr>
+          <w:rFonts w:hint="default"/>
+          <w:lang w:val="en-US"/>
+        </w:rPr>
+        <w:t>Middleware</w:t>
       </w:r>
     </w:p>
     <w:p>
@@ -13401,15 +13570,15 @@
           <w:lang w:val="en-US"/>
         </w:rPr>
       </w:pPr>
-      <w:bookmarkStart w:id="28" w:name="_Toc3094"/>
-      <w:r>
-        <w:rPr>
-          <w:rFonts w:hint="default"/>
-          <w:lang w:val="en-US"/>
-        </w:rPr>
-        <w:t>Controller</w:t>
-      </w:r>
-      <w:bookmarkEnd w:id="28"/>
+      <w:bookmarkStart w:id="26" w:name="_Toc27517"/>
+      <w:r>
+        <w:rPr>
+          <w:rFonts w:hint="default"/>
+          <w:lang w:val="en-US"/>
+        </w:rPr>
+        <w:t>Model</w:t>
+      </w:r>
+      <w:bookmarkEnd w:id="26"/>
     </w:p>
     <w:p>
       <w:pPr>
@@ -13420,7 +13589,52 @@
           <w:lang w:val="en-US"/>
         </w:rPr>
       </w:pPr>
-      <w:bookmarkStart w:id="29" w:name="_Toc1302"/>
+      <w:bookmarkStart w:id="27" w:name="_Toc15370"/>
+      <w:r>
+        <w:rPr>
+          <w:rFonts w:hint="default"/>
+          <w:lang w:val="en-US"/>
+        </w:rPr>
+        <w:t>View</w:t>
+      </w:r>
+      <w:bookmarkEnd w:id="27"/>
+      <w:r>
+        <w:rPr>
+          <w:rFonts w:hint="default"/>
+          <w:lang w:val="en-US"/>
+        </w:rPr>
+        <w:t xml:space="preserve"> </w:t>
+      </w:r>
+    </w:p>
+    <w:p>
+      <w:pPr>
+        <w:pStyle w:val="4"/>
+        <w:bidi w:val="0"/>
+        <w:rPr>
+          <w:rFonts w:hint="default"/>
+          <w:lang w:val="en-US"/>
+        </w:rPr>
+      </w:pPr>
+      <w:bookmarkStart w:id="28" w:name="_Toc11705"/>
+      <w:r>
+        <w:rPr>
+          <w:rFonts w:hint="default"/>
+          <w:lang w:val="en-US"/>
+        </w:rPr>
+        <w:t>Controller</w:t>
+      </w:r>
+      <w:bookmarkEnd w:id="28"/>
+    </w:p>
+    <w:p>
+      <w:pPr>
+        <w:pStyle w:val="4"/>
+        <w:bidi w:val="0"/>
+        <w:rPr>
+          <w:rFonts w:hint="default"/>
+          <w:lang w:val="en-US"/>
+        </w:rPr>
+      </w:pPr>
+      <w:bookmarkStart w:id="29" w:name="_Toc24470"/>
       <w:r>
         <w:rPr>
           <w:rFonts w:hint="default"/>
@@ -13587,8 +13801,6 @@
           <w:shd w:val="clear" w:fill="404040"/>
         </w:rPr>
       </w:pPr>
-      <w:bookmarkStart w:id="30" w:name="_GoBack"/>
-      <w:bookmarkEnd w:id="30"/>
     </w:p>
     <w:p>
       <w:pPr>

</xml_diff>